<commit_message>
Circle Language Spec: System Objects: Move content of 'Connectors' and 'Connections' articles to a single article.
</commit_message>
<xml_diff>
--- a/1.1. Circle Language Spec/05. System Objects/04. Connectors.docx
+++ b/1.1. Circle Language Spec/05. System Objects/04. Connectors.docx
@@ -21,7 +21,7 @@
           <w:bottom w:w="68" w:type="dxa"/>
           <w:right w:w="57" w:type="dxa"/>
         </w:tblCellMar>
-        <w:tblLook w:val="00BF" w:firstRow="1" w:lastRow="0" w:firstColumn="1" w:lastColumn="0" w:noHBand="0" w:noVBand="0"/>
+        <w:tblLook w:val="00A0" w:firstRow="1" w:lastRow="0" w:firstColumn="1" w:lastColumn="0" w:noHBand="0" w:noVBand="0"/>
       </w:tblPr>
       <w:tblGrid>
         <w:gridCol w:w="8630"/>
@@ -48,6 +48,14 @@
     <w:p>
       <w:pPr>
         <w:pStyle w:val="Heading2"/>
+      </w:pPr>
+      <w:r>
+        <w:t>Connectors &amp; Connections</w:t>
+      </w:r>
+    </w:p>
+    <w:p>
+      <w:pPr>
+        <w:pStyle w:val="Heading3"/>
       </w:pPr>
       <w:r>
         <w:t>Connectors</w:t>
@@ -649,7 +657,7 @@
           <w:bottom w:w="85" w:type="dxa"/>
           <w:right w:w="0" w:type="dxa"/>
         </w:tblCellMar>
-        <w:tblLook w:val="00BF" w:firstRow="1" w:lastRow="0" w:firstColumn="1" w:lastColumn="0" w:noHBand="0" w:noVBand="0"/>
+        <w:tblLook w:val="00A0" w:firstRow="1" w:lastRow="0" w:firstColumn="1" w:lastColumn="0" w:noHBand="0" w:noVBand="0"/>
       </w:tblPr>
       <w:tblGrid>
         <w:gridCol w:w="2208"/>
@@ -2517,41 +2525,2731 @@
     </w:tbl>
     <w:p>
       <w:pPr>
-        <w:pStyle w:val="Heading2"/>
+        <w:pStyle w:val="Heading3"/>
       </w:pPr>
       <w:r>
-        <w:t>Ideas</w:t>
+        <w:t>Loose Ideas about Connectors</w:t>
+      </w:r>
+    </w:p>
+    <w:p>
+      <w:r>
+        <w:t>System Objects,</w:t>
+      </w:r>
+    </w:p>
+    <w:p>
+      <w:r>
+        <w:t>2009-09-27</w:t>
       </w:r>
     </w:p>
     <w:p/>
     <w:p>
       <w:r>
-        <w:t>System Objects,</w:t>
-      </w:r>
-    </w:p>
-    <w:p>
-      <w:r>
-        <w:t>2009-09-27</w:t>
+        <w:t>Not all system commands are present here yet.</w:t>
+      </w:r>
+    </w:p>
+    <w:p>
+      <w:r>
+        <w:t>Also: the connectors involved in pointer-to-pointer situations are not present here yet.</w:t>
       </w:r>
     </w:p>
     <w:p/>
     <w:p>
       <w:r>
-        <w:t>Not all system commands are present here yet.</w:t>
-      </w:r>
-    </w:p>
-    <w:p>
-      <w:r>
-        <w:t>Also: the connectors involved in pointer-to-pointer situations are not present here yet.</w:t>
+        <w:t>JJ</w:t>
+      </w:r>
+    </w:p>
+    <w:p>
+      <w:pPr>
+        <w:pStyle w:val="Heading3"/>
+      </w:pPr>
+      <w:r>
+        <w:t>Connections</w:t>
+      </w:r>
+    </w:p>
+    <w:p>
+      <w:r>
+        <w:t xml:space="preserve">This section covers any kind of connection between objects, that is a </w:t>
+      </w:r>
+      <w:r>
+        <w:t>result</w:t>
+      </w:r>
+      <w:r>
+        <w:t xml:space="preserve"> of accessing system aspects. First the graphical overview of all possible system aspect connections is displayed. After that the details are covered.</w:t>
       </w:r>
     </w:p>
     <w:p/>
-    <w:p>
-      <w:r>
-        <w:t>JJ</w:t>
-      </w:r>
-    </w:p>
     <w:p/>
+    <w:tbl>
+      <w:tblPr>
+        <w:tblW w:w="0" w:type="auto"/>
+        <w:tblInd w:w="820" w:type="dxa"/>
+        <w:tblCellMar>
+          <w:top w:w="85" w:type="dxa"/>
+          <w:left w:w="0" w:type="dxa"/>
+          <w:bottom w:w="85" w:type="dxa"/>
+          <w:right w:w="0" w:type="dxa"/>
+        </w:tblCellMar>
+        <w:tblLook w:val="00A0" w:firstRow="1" w:lastRow="0" w:firstColumn="1" w:lastColumn="0" w:noHBand="0" w:noVBand="0"/>
+      </w:tblPr>
+      <w:tblGrid>
+        <w:gridCol w:w="2592"/>
+        <w:gridCol w:w="2528"/>
+      </w:tblGrid>
+      <w:tr>
+        <w:tc>
+          <w:tcPr>
+            <w:tcW w:w="2592" w:type="dxa"/>
+            <w:shd w:val="clear" w:color="auto" w:fill="auto"/>
+            <w:vAlign w:val="center"/>
+          </w:tcPr>
+          <w:p>
+            <w:pPr>
+              <w:pStyle w:val="Code"/>
+              <w:ind w:left="0"/>
+              <w:jc w:val="center"/>
+            </w:pPr>
+            <w:r>
+              <w:t>Object Get</w:t>
+            </w:r>
+          </w:p>
+        </w:tc>
+        <w:tc>
+          <w:tcPr>
+            <w:tcW w:w="2528" w:type="dxa"/>
+            <w:shd w:val="clear" w:color="auto" w:fill="auto"/>
+            <w:vAlign w:val="center"/>
+          </w:tcPr>
+          <w:p>
+            <w:pPr>
+              <w:pStyle w:val="Code"/>
+              <w:ind w:left="0"/>
+              <w:jc w:val="center"/>
+            </w:pPr>
+            <w:r>
+              <w:t>Object Set</w:t>
+            </w:r>
+          </w:p>
+        </w:tc>
+      </w:tr>
+      <w:tr>
+        <w:tc>
+          <w:tcPr>
+            <w:tcW w:w="2592" w:type="dxa"/>
+            <w:shd w:val="clear" w:color="auto" w:fill="auto"/>
+            <w:vAlign w:val="center"/>
+          </w:tcPr>
+          <w:p>
+            <w:pPr>
+              <w:ind w:left="0"/>
+              <w:jc w:val="center"/>
+            </w:pPr>
+            <w:r>
+              <w:rPr>
+                <w:noProof/>
+              </w:rPr>
+              <w:drawing>
+                <wp:inline distT="0" distB="0" distL="0" distR="0" wp14:anchorId="5AD65DED" wp14:editId="6CDE2AFB">
+                  <wp:extent cx="1269365" cy="577850"/>
+                  <wp:effectExtent l="0" t="0" r="0" b="0"/>
+                  <wp:docPr id="25" name="Picture 25"/>
+                  <wp:cNvGraphicFramePr>
+                    <a:graphicFrameLocks xmlns:a="http://schemas.openxmlformats.org/drawingml/2006/main" noChangeAspect="1"/>
+                  </wp:cNvGraphicFramePr>
+                  <a:graphic xmlns:a="http://schemas.openxmlformats.org/drawingml/2006/main">
+                    <a:graphicData uri="http://schemas.openxmlformats.org/drawingml/2006/picture">
+                      <pic:pic xmlns:pic="http://schemas.openxmlformats.org/drawingml/2006/picture">
+                        <pic:nvPicPr>
+                          <pic:cNvPr id="0" name="Picture 1"/>
+                          <pic:cNvPicPr>
+                            <a:picLocks noChangeAspect="1" noChangeArrowheads="1"/>
+                          </pic:cNvPicPr>
+                        </pic:nvPicPr>
+                        <pic:blipFill>
+                          <a:blip r:embed="rId7">
+                            <a:extLst>
+                              <a:ext uri="{28A0092B-C50C-407E-A947-70E740481C1C}">
+                                <a14:useLocalDpi xmlns:a14="http://schemas.microsoft.com/office/drawing/2010/main" val="0"/>
+                              </a:ext>
+                            </a:extLst>
+                          </a:blip>
+                          <a:srcRect/>
+                          <a:stretch>
+                            <a:fillRect/>
+                          </a:stretch>
+                        </pic:blipFill>
+                        <pic:spPr bwMode="auto">
+                          <a:xfrm>
+                            <a:off x="0" y="0"/>
+                            <a:ext cx="1269365" cy="577850"/>
+                          </a:xfrm>
+                          <a:prstGeom prst="rect">
+                            <a:avLst/>
+                          </a:prstGeom>
+                          <a:noFill/>
+                          <a:ln>
+                            <a:noFill/>
+                          </a:ln>
+                        </pic:spPr>
+                      </pic:pic>
+                    </a:graphicData>
+                  </a:graphic>
+                </wp:inline>
+              </w:drawing>
+            </w:r>
+          </w:p>
+        </w:tc>
+        <w:tc>
+          <w:tcPr>
+            <w:tcW w:w="2528" w:type="dxa"/>
+            <w:shd w:val="clear" w:color="auto" w:fill="auto"/>
+            <w:vAlign w:val="center"/>
+          </w:tcPr>
+          <w:p>
+            <w:pPr>
+              <w:ind w:left="0"/>
+              <w:jc w:val="center"/>
+            </w:pPr>
+            <w:r>
+              <w:rPr>
+                <w:noProof/>
+              </w:rPr>
+              <w:drawing>
+                <wp:inline distT="0" distB="0" distL="0" distR="0" wp14:anchorId="2223CFE1" wp14:editId="52EAA568">
+                  <wp:extent cx="1310005" cy="581025"/>
+                  <wp:effectExtent l="0" t="0" r="0" b="0"/>
+                  <wp:docPr id="26" name="Picture 26"/>
+                  <wp:cNvGraphicFramePr>
+                    <a:graphicFrameLocks xmlns:a="http://schemas.openxmlformats.org/drawingml/2006/main" noChangeAspect="1"/>
+                  </wp:cNvGraphicFramePr>
+                  <a:graphic xmlns:a="http://schemas.openxmlformats.org/drawingml/2006/main">
+                    <a:graphicData uri="http://schemas.openxmlformats.org/drawingml/2006/picture">
+                      <pic:pic xmlns:pic="http://schemas.openxmlformats.org/drawingml/2006/picture">
+                        <pic:nvPicPr>
+                          <pic:cNvPr id="0" name="Picture 2"/>
+                          <pic:cNvPicPr>
+                            <a:picLocks noChangeAspect="1" noChangeArrowheads="1"/>
+                          </pic:cNvPicPr>
+                        </pic:nvPicPr>
+                        <pic:blipFill>
+                          <a:blip r:embed="rId27">
+                            <a:extLst>
+                              <a:ext uri="{28A0092B-C50C-407E-A947-70E740481C1C}">
+                                <a14:useLocalDpi xmlns:a14="http://schemas.microsoft.com/office/drawing/2010/main" val="0"/>
+                              </a:ext>
+                            </a:extLst>
+                          </a:blip>
+                          <a:srcRect/>
+                          <a:stretch>
+                            <a:fillRect/>
+                          </a:stretch>
+                        </pic:blipFill>
+                        <pic:spPr bwMode="auto">
+                          <a:xfrm>
+                            <a:off x="0" y="0"/>
+                            <a:ext cx="1310005" cy="581025"/>
+                          </a:xfrm>
+                          <a:prstGeom prst="rect">
+                            <a:avLst/>
+                          </a:prstGeom>
+                          <a:noFill/>
+                          <a:ln>
+                            <a:noFill/>
+                          </a:ln>
+                        </pic:spPr>
+                      </pic:pic>
+                    </a:graphicData>
+                  </a:graphic>
+                </wp:inline>
+              </w:drawing>
+            </w:r>
+          </w:p>
+        </w:tc>
+      </w:tr>
+      <w:tr>
+        <w:tc>
+          <w:tcPr>
+            <w:tcW w:w="2592" w:type="dxa"/>
+            <w:shd w:val="clear" w:color="auto" w:fill="auto"/>
+            <w:vAlign w:val="center"/>
+          </w:tcPr>
+          <w:p>
+            <w:pPr>
+              <w:pStyle w:val="Spacing"/>
+              <w:jc w:val="both"/>
+            </w:pPr>
+          </w:p>
+        </w:tc>
+        <w:tc>
+          <w:tcPr>
+            <w:tcW w:w="2528" w:type="dxa"/>
+            <w:shd w:val="clear" w:color="auto" w:fill="auto"/>
+            <w:vAlign w:val="center"/>
+          </w:tcPr>
+          <w:p>
+            <w:pPr>
+              <w:pStyle w:val="Spacing"/>
+              <w:jc w:val="both"/>
+            </w:pPr>
+          </w:p>
+        </w:tc>
+      </w:tr>
+      <w:tr>
+        <w:tc>
+          <w:tcPr>
+            <w:tcW w:w="2592" w:type="dxa"/>
+            <w:shd w:val="clear" w:color="auto" w:fill="auto"/>
+            <w:vAlign w:val="center"/>
+          </w:tcPr>
+          <w:p>
+            <w:pPr>
+              <w:pStyle w:val="Code"/>
+              <w:ind w:left="0"/>
+              <w:jc w:val="center"/>
+            </w:pPr>
+            <w:r>
+              <w:t>Use As Class</w:t>
+            </w:r>
+          </w:p>
+        </w:tc>
+        <w:tc>
+          <w:tcPr>
+            <w:tcW w:w="2528" w:type="dxa"/>
+            <w:shd w:val="clear" w:color="auto" w:fill="auto"/>
+            <w:vAlign w:val="center"/>
+          </w:tcPr>
+          <w:p>
+            <w:pPr>
+              <w:pStyle w:val="Code"/>
+              <w:ind w:left="0"/>
+              <w:jc w:val="center"/>
+            </w:pPr>
+            <w:r>
+              <w:t>Class Set</w:t>
+            </w:r>
+          </w:p>
+        </w:tc>
+      </w:tr>
+      <w:tr>
+        <w:tc>
+          <w:tcPr>
+            <w:tcW w:w="2592" w:type="dxa"/>
+            <w:shd w:val="clear" w:color="auto" w:fill="auto"/>
+            <w:vAlign w:val="center"/>
+          </w:tcPr>
+          <w:p>
+            <w:pPr>
+              <w:ind w:left="0"/>
+              <w:jc w:val="center"/>
+            </w:pPr>
+            <w:r>
+              <w:rPr>
+                <w:noProof/>
+              </w:rPr>
+              <w:drawing>
+                <wp:inline distT="0" distB="0" distL="0" distR="0" wp14:anchorId="0ED8693E" wp14:editId="1F4A1690">
+                  <wp:extent cx="1263650" cy="561975"/>
+                  <wp:effectExtent l="0" t="0" r="0" b="0"/>
+                  <wp:docPr id="27" name="Picture 27"/>
+                  <wp:cNvGraphicFramePr>
+                    <a:graphicFrameLocks xmlns:a="http://schemas.openxmlformats.org/drawingml/2006/main" noChangeAspect="1"/>
+                  </wp:cNvGraphicFramePr>
+                  <a:graphic xmlns:a="http://schemas.openxmlformats.org/drawingml/2006/main">
+                    <a:graphicData uri="http://schemas.openxmlformats.org/drawingml/2006/picture">
+                      <pic:pic xmlns:pic="http://schemas.openxmlformats.org/drawingml/2006/picture">
+                        <pic:nvPicPr>
+                          <pic:cNvPr id="0" name="Picture 3"/>
+                          <pic:cNvPicPr>
+                            <a:picLocks noChangeAspect="1" noChangeArrowheads="1"/>
+                          </pic:cNvPicPr>
+                        </pic:nvPicPr>
+                        <pic:blipFill>
+                          <a:blip r:embed="rId28">
+                            <a:extLst>
+                              <a:ext uri="{28A0092B-C50C-407E-A947-70E740481C1C}">
+                                <a14:useLocalDpi xmlns:a14="http://schemas.microsoft.com/office/drawing/2010/main" val="0"/>
+                              </a:ext>
+                            </a:extLst>
+                          </a:blip>
+                          <a:srcRect/>
+                          <a:stretch>
+                            <a:fillRect/>
+                          </a:stretch>
+                        </pic:blipFill>
+                        <pic:spPr bwMode="auto">
+                          <a:xfrm>
+                            <a:off x="0" y="0"/>
+                            <a:ext cx="1263650" cy="561975"/>
+                          </a:xfrm>
+                          <a:prstGeom prst="rect">
+                            <a:avLst/>
+                          </a:prstGeom>
+                          <a:noFill/>
+                          <a:ln>
+                            <a:noFill/>
+                          </a:ln>
+                        </pic:spPr>
+                      </pic:pic>
+                    </a:graphicData>
+                  </a:graphic>
+                </wp:inline>
+              </w:drawing>
+            </w:r>
+          </w:p>
+        </w:tc>
+        <w:tc>
+          <w:tcPr>
+            <w:tcW w:w="2528" w:type="dxa"/>
+            <w:shd w:val="clear" w:color="auto" w:fill="auto"/>
+            <w:vAlign w:val="center"/>
+          </w:tcPr>
+          <w:p>
+            <w:pPr>
+              <w:ind w:left="0"/>
+              <w:jc w:val="center"/>
+            </w:pPr>
+            <w:r>
+              <w:rPr>
+                <w:noProof/>
+              </w:rPr>
+              <w:drawing>
+                <wp:inline distT="0" distB="0" distL="0" distR="0" wp14:anchorId="78505E23" wp14:editId="3E385E06">
+                  <wp:extent cx="1247775" cy="549910"/>
+                  <wp:effectExtent l="0" t="0" r="0" b="0"/>
+                  <wp:docPr id="28" name="Picture 28"/>
+                  <wp:cNvGraphicFramePr>
+                    <a:graphicFrameLocks xmlns:a="http://schemas.openxmlformats.org/drawingml/2006/main" noChangeAspect="1"/>
+                  </wp:cNvGraphicFramePr>
+                  <a:graphic xmlns:a="http://schemas.openxmlformats.org/drawingml/2006/main">
+                    <a:graphicData uri="http://schemas.openxmlformats.org/drawingml/2006/picture">
+                      <pic:pic xmlns:pic="http://schemas.openxmlformats.org/drawingml/2006/picture">
+                        <pic:nvPicPr>
+                          <pic:cNvPr id="0" name="Picture 4"/>
+                          <pic:cNvPicPr>
+                            <a:picLocks noChangeAspect="1" noChangeArrowheads="1"/>
+                          </pic:cNvPicPr>
+                        </pic:nvPicPr>
+                        <pic:blipFill>
+                          <a:blip r:embed="rId29">
+                            <a:extLst>
+                              <a:ext uri="{28A0092B-C50C-407E-A947-70E740481C1C}">
+                                <a14:useLocalDpi xmlns:a14="http://schemas.microsoft.com/office/drawing/2010/main" val="0"/>
+                              </a:ext>
+                            </a:extLst>
+                          </a:blip>
+                          <a:srcRect/>
+                          <a:stretch>
+                            <a:fillRect/>
+                          </a:stretch>
+                        </pic:blipFill>
+                        <pic:spPr bwMode="auto">
+                          <a:xfrm>
+                            <a:off x="0" y="0"/>
+                            <a:ext cx="1247775" cy="549910"/>
+                          </a:xfrm>
+                          <a:prstGeom prst="rect">
+                            <a:avLst/>
+                          </a:prstGeom>
+                          <a:noFill/>
+                          <a:ln>
+                            <a:noFill/>
+                          </a:ln>
+                        </pic:spPr>
+                      </pic:pic>
+                    </a:graphicData>
+                  </a:graphic>
+                </wp:inline>
+              </w:drawing>
+            </w:r>
+          </w:p>
+        </w:tc>
+      </w:tr>
+      <w:tr>
+        <w:tc>
+          <w:tcPr>
+            <w:tcW w:w="2592" w:type="dxa"/>
+            <w:shd w:val="clear" w:color="auto" w:fill="auto"/>
+            <w:vAlign w:val="center"/>
+          </w:tcPr>
+          <w:p>
+            <w:pPr>
+              <w:jc w:val="both"/>
+            </w:pPr>
+          </w:p>
+        </w:tc>
+        <w:tc>
+          <w:tcPr>
+            <w:tcW w:w="2528" w:type="dxa"/>
+            <w:shd w:val="clear" w:color="auto" w:fill="auto"/>
+            <w:vAlign w:val="center"/>
+          </w:tcPr>
+          <w:p>
+            <w:pPr>
+              <w:jc w:val="both"/>
+            </w:pPr>
+          </w:p>
+        </w:tc>
+      </w:tr>
+      <w:tr>
+        <w:tc>
+          <w:tcPr>
+            <w:tcW w:w="2592" w:type="dxa"/>
+            <w:shd w:val="clear" w:color="auto" w:fill="auto"/>
+            <w:vAlign w:val="center"/>
+          </w:tcPr>
+          <w:p>
+            <w:pPr>
+              <w:pStyle w:val="Code"/>
+              <w:ind w:left="0"/>
+              <w:jc w:val="center"/>
+            </w:pPr>
+            <w:r>
+              <w:t xml:space="preserve">Value Get </w:t>
+            </w:r>
+          </w:p>
+        </w:tc>
+        <w:tc>
+          <w:tcPr>
+            <w:tcW w:w="2528" w:type="dxa"/>
+            <w:shd w:val="clear" w:color="auto" w:fill="auto"/>
+            <w:vAlign w:val="center"/>
+          </w:tcPr>
+          <w:p>
+            <w:pPr>
+              <w:pStyle w:val="Code"/>
+              <w:ind w:left="0"/>
+              <w:jc w:val="center"/>
+            </w:pPr>
+            <w:r>
+              <w:t>Value Set</w:t>
+            </w:r>
+          </w:p>
+        </w:tc>
+      </w:tr>
+      <w:tr>
+        <w:tc>
+          <w:tcPr>
+            <w:tcW w:w="2592" w:type="dxa"/>
+            <w:shd w:val="clear" w:color="auto" w:fill="auto"/>
+            <w:vAlign w:val="center"/>
+          </w:tcPr>
+          <w:p>
+            <w:pPr>
+              <w:ind w:left="0"/>
+              <w:jc w:val="center"/>
+            </w:pPr>
+            <w:r>
+              <w:rPr>
+                <w:noProof/>
+              </w:rPr>
+              <w:drawing>
+                <wp:inline distT="0" distB="0" distL="0" distR="0" wp14:anchorId="137BE905" wp14:editId="13A71A51">
+                  <wp:extent cx="1121410" cy="500380"/>
+                  <wp:effectExtent l="0" t="0" r="0" b="0"/>
+                  <wp:docPr id="29" name="Picture 29"/>
+                  <wp:cNvGraphicFramePr>
+                    <a:graphicFrameLocks xmlns:a="http://schemas.openxmlformats.org/drawingml/2006/main" noChangeAspect="1"/>
+                  </wp:cNvGraphicFramePr>
+                  <a:graphic xmlns:a="http://schemas.openxmlformats.org/drawingml/2006/main">
+                    <a:graphicData uri="http://schemas.openxmlformats.org/drawingml/2006/picture">
+                      <pic:pic xmlns:pic="http://schemas.openxmlformats.org/drawingml/2006/picture">
+                        <pic:nvPicPr>
+                          <pic:cNvPr id="0" name="Picture 5"/>
+                          <pic:cNvPicPr>
+                            <a:picLocks noChangeAspect="1" noChangeArrowheads="1"/>
+                          </pic:cNvPicPr>
+                        </pic:nvPicPr>
+                        <pic:blipFill>
+                          <a:blip r:embed="rId30">
+                            <a:extLst>
+                              <a:ext uri="{28A0092B-C50C-407E-A947-70E740481C1C}">
+                                <a14:useLocalDpi xmlns:a14="http://schemas.microsoft.com/office/drawing/2010/main" val="0"/>
+                              </a:ext>
+                            </a:extLst>
+                          </a:blip>
+                          <a:srcRect/>
+                          <a:stretch>
+                            <a:fillRect/>
+                          </a:stretch>
+                        </pic:blipFill>
+                        <pic:spPr bwMode="auto">
+                          <a:xfrm>
+                            <a:off x="0" y="0"/>
+                            <a:ext cx="1121410" cy="500380"/>
+                          </a:xfrm>
+                          <a:prstGeom prst="rect">
+                            <a:avLst/>
+                          </a:prstGeom>
+                          <a:noFill/>
+                          <a:ln>
+                            <a:noFill/>
+                          </a:ln>
+                        </pic:spPr>
+                      </pic:pic>
+                    </a:graphicData>
+                  </a:graphic>
+                </wp:inline>
+              </w:drawing>
+            </w:r>
+          </w:p>
+        </w:tc>
+        <w:tc>
+          <w:tcPr>
+            <w:tcW w:w="2528" w:type="dxa"/>
+            <w:shd w:val="clear" w:color="auto" w:fill="auto"/>
+            <w:vAlign w:val="center"/>
+          </w:tcPr>
+          <w:p>
+            <w:pPr>
+              <w:ind w:left="0"/>
+              <w:jc w:val="center"/>
+            </w:pPr>
+            <w:r>
+              <w:rPr>
+                <w:noProof/>
+              </w:rPr>
+              <w:drawing>
+                <wp:inline distT="0" distB="0" distL="0" distR="0" wp14:anchorId="0CA9636E" wp14:editId="595829CF">
+                  <wp:extent cx="1130935" cy="561975"/>
+                  <wp:effectExtent l="0" t="0" r="0" b="0"/>
+                  <wp:docPr id="30" name="Picture 30"/>
+                  <wp:cNvGraphicFramePr>
+                    <a:graphicFrameLocks xmlns:a="http://schemas.openxmlformats.org/drawingml/2006/main" noChangeAspect="1"/>
+                  </wp:cNvGraphicFramePr>
+                  <a:graphic xmlns:a="http://schemas.openxmlformats.org/drawingml/2006/main">
+                    <a:graphicData uri="http://schemas.openxmlformats.org/drawingml/2006/picture">
+                      <pic:pic xmlns:pic="http://schemas.openxmlformats.org/drawingml/2006/picture">
+                        <pic:nvPicPr>
+                          <pic:cNvPr id="0" name="Picture 6"/>
+                          <pic:cNvPicPr>
+                            <a:picLocks noChangeAspect="1" noChangeArrowheads="1"/>
+                          </pic:cNvPicPr>
+                        </pic:nvPicPr>
+                        <pic:blipFill>
+                          <a:blip r:embed="rId31">
+                            <a:extLst>
+                              <a:ext uri="{28A0092B-C50C-407E-A947-70E740481C1C}">
+                                <a14:useLocalDpi xmlns:a14="http://schemas.microsoft.com/office/drawing/2010/main" val="0"/>
+                              </a:ext>
+                            </a:extLst>
+                          </a:blip>
+                          <a:srcRect/>
+                          <a:stretch>
+                            <a:fillRect/>
+                          </a:stretch>
+                        </pic:blipFill>
+                        <pic:spPr bwMode="auto">
+                          <a:xfrm>
+                            <a:off x="0" y="0"/>
+                            <a:ext cx="1130935" cy="561975"/>
+                          </a:xfrm>
+                          <a:prstGeom prst="rect">
+                            <a:avLst/>
+                          </a:prstGeom>
+                          <a:noFill/>
+                          <a:ln>
+                            <a:noFill/>
+                          </a:ln>
+                        </pic:spPr>
+                      </pic:pic>
+                    </a:graphicData>
+                  </a:graphic>
+                </wp:inline>
+              </w:drawing>
+            </w:r>
+          </w:p>
+        </w:tc>
+      </w:tr>
+      <w:tr>
+        <w:tc>
+          <w:tcPr>
+            <w:tcW w:w="2592" w:type="dxa"/>
+            <w:shd w:val="clear" w:color="auto" w:fill="auto"/>
+            <w:vAlign w:val="center"/>
+          </w:tcPr>
+          <w:p>
+            <w:pPr>
+              <w:pStyle w:val="Spacing"/>
+              <w:jc w:val="both"/>
+            </w:pPr>
+          </w:p>
+        </w:tc>
+        <w:tc>
+          <w:tcPr>
+            <w:tcW w:w="2528" w:type="dxa"/>
+            <w:shd w:val="clear" w:color="auto" w:fill="auto"/>
+            <w:vAlign w:val="center"/>
+          </w:tcPr>
+          <w:p>
+            <w:pPr>
+              <w:pStyle w:val="Spacing"/>
+              <w:jc w:val="both"/>
+            </w:pPr>
+          </w:p>
+        </w:tc>
+      </w:tr>
+      <w:tr>
+        <w:tc>
+          <w:tcPr>
+            <w:tcW w:w="2592" w:type="dxa"/>
+            <w:shd w:val="clear" w:color="auto" w:fill="auto"/>
+            <w:vAlign w:val="center"/>
+          </w:tcPr>
+          <w:p>
+            <w:pPr>
+              <w:pStyle w:val="Code"/>
+              <w:ind w:left="0"/>
+              <w:jc w:val="center"/>
+            </w:pPr>
+            <w:r>
+              <w:t>Clone (2)</w:t>
+            </w:r>
+            <w:r>
+              <w:t xml:space="preserve"> Get</w:t>
+            </w:r>
+          </w:p>
+        </w:tc>
+        <w:tc>
+          <w:tcPr>
+            <w:tcW w:w="2528" w:type="dxa"/>
+            <w:shd w:val="clear" w:color="auto" w:fill="auto"/>
+            <w:vAlign w:val="center"/>
+          </w:tcPr>
+          <w:p>
+            <w:pPr>
+              <w:pStyle w:val="Code"/>
+              <w:ind w:left="0"/>
+              <w:jc w:val="center"/>
+            </w:pPr>
+            <w:r>
+              <w:t>Clone (2)</w:t>
+            </w:r>
+            <w:r>
+              <w:t xml:space="preserve"> Set</w:t>
+            </w:r>
+          </w:p>
+        </w:tc>
+      </w:tr>
+      <w:tr>
+        <w:tc>
+          <w:tcPr>
+            <w:tcW w:w="2592" w:type="dxa"/>
+            <w:shd w:val="clear" w:color="auto" w:fill="auto"/>
+            <w:vAlign w:val="center"/>
+          </w:tcPr>
+          <w:p>
+            <w:pPr>
+              <w:ind w:left="0"/>
+              <w:jc w:val="center"/>
+            </w:pPr>
+            <w:r>
+              <w:rPr>
+                <w:noProof/>
+              </w:rPr>
+              <w:drawing>
+                <wp:inline distT="0" distB="0" distL="0" distR="0" wp14:anchorId="2648C28B" wp14:editId="505C07E4">
+                  <wp:extent cx="1106170" cy="503555"/>
+                  <wp:effectExtent l="0" t="0" r="0" b="0"/>
+                  <wp:docPr id="31" name="Picture 31"/>
+                  <wp:cNvGraphicFramePr>
+                    <a:graphicFrameLocks xmlns:a="http://schemas.openxmlformats.org/drawingml/2006/main" noChangeAspect="1"/>
+                  </wp:cNvGraphicFramePr>
+                  <a:graphic xmlns:a="http://schemas.openxmlformats.org/drawingml/2006/main">
+                    <a:graphicData uri="http://schemas.openxmlformats.org/drawingml/2006/picture">
+                      <pic:pic xmlns:pic="http://schemas.openxmlformats.org/drawingml/2006/picture">
+                        <pic:nvPicPr>
+                          <pic:cNvPr id="0" name="Picture 7"/>
+                          <pic:cNvPicPr>
+                            <a:picLocks noChangeAspect="1" noChangeArrowheads="1"/>
+                          </pic:cNvPicPr>
+                        </pic:nvPicPr>
+                        <pic:blipFill>
+                          <a:blip r:embed="rId32">
+                            <a:extLst>
+                              <a:ext uri="{28A0092B-C50C-407E-A947-70E740481C1C}">
+                                <a14:useLocalDpi xmlns:a14="http://schemas.microsoft.com/office/drawing/2010/main" val="0"/>
+                              </a:ext>
+                            </a:extLst>
+                          </a:blip>
+                          <a:srcRect/>
+                          <a:stretch>
+                            <a:fillRect/>
+                          </a:stretch>
+                        </pic:blipFill>
+                        <pic:spPr bwMode="auto">
+                          <a:xfrm>
+                            <a:off x="0" y="0"/>
+                            <a:ext cx="1106170" cy="503555"/>
+                          </a:xfrm>
+                          <a:prstGeom prst="rect">
+                            <a:avLst/>
+                          </a:prstGeom>
+                          <a:noFill/>
+                          <a:ln>
+                            <a:noFill/>
+                          </a:ln>
+                        </pic:spPr>
+                      </pic:pic>
+                    </a:graphicData>
+                  </a:graphic>
+                </wp:inline>
+              </w:drawing>
+            </w:r>
+          </w:p>
+        </w:tc>
+        <w:tc>
+          <w:tcPr>
+            <w:tcW w:w="2528" w:type="dxa"/>
+            <w:shd w:val="clear" w:color="auto" w:fill="auto"/>
+            <w:vAlign w:val="center"/>
+          </w:tcPr>
+          <w:p>
+            <w:pPr>
+              <w:ind w:left="0"/>
+              <w:jc w:val="center"/>
+            </w:pPr>
+            <w:r>
+              <w:rPr>
+                <w:noProof/>
+              </w:rPr>
+              <w:drawing>
+                <wp:inline distT="0" distB="0" distL="0" distR="0" wp14:anchorId="75A794E9" wp14:editId="39089BBE">
+                  <wp:extent cx="1096645" cy="543560"/>
+                  <wp:effectExtent l="0" t="0" r="0" b="0"/>
+                  <wp:docPr id="32" name="Picture 32"/>
+                  <wp:cNvGraphicFramePr>
+                    <a:graphicFrameLocks xmlns:a="http://schemas.openxmlformats.org/drawingml/2006/main" noChangeAspect="1"/>
+                  </wp:cNvGraphicFramePr>
+                  <a:graphic xmlns:a="http://schemas.openxmlformats.org/drawingml/2006/main">
+                    <a:graphicData uri="http://schemas.openxmlformats.org/drawingml/2006/picture">
+                      <pic:pic xmlns:pic="http://schemas.openxmlformats.org/drawingml/2006/picture">
+                        <pic:nvPicPr>
+                          <pic:cNvPr id="0" name="Picture 8"/>
+                          <pic:cNvPicPr>
+                            <a:picLocks noChangeAspect="1" noChangeArrowheads="1"/>
+                          </pic:cNvPicPr>
+                        </pic:nvPicPr>
+                        <pic:blipFill>
+                          <a:blip r:embed="rId33">
+                            <a:extLst>
+                              <a:ext uri="{28A0092B-C50C-407E-A947-70E740481C1C}">
+                                <a14:useLocalDpi xmlns:a14="http://schemas.microsoft.com/office/drawing/2010/main" val="0"/>
+                              </a:ext>
+                            </a:extLst>
+                          </a:blip>
+                          <a:srcRect/>
+                          <a:stretch>
+                            <a:fillRect/>
+                          </a:stretch>
+                        </pic:blipFill>
+                        <pic:spPr bwMode="auto">
+                          <a:xfrm>
+                            <a:off x="0" y="0"/>
+                            <a:ext cx="1096645" cy="543560"/>
+                          </a:xfrm>
+                          <a:prstGeom prst="rect">
+                            <a:avLst/>
+                          </a:prstGeom>
+                          <a:noFill/>
+                          <a:ln>
+                            <a:noFill/>
+                          </a:ln>
+                        </pic:spPr>
+                      </pic:pic>
+                    </a:graphicData>
+                  </a:graphic>
+                </wp:inline>
+              </w:drawing>
+            </w:r>
+          </w:p>
+        </w:tc>
+      </w:tr>
+      <w:tr>
+        <w:tc>
+          <w:tcPr>
+            <w:tcW w:w="2592" w:type="dxa"/>
+            <w:shd w:val="clear" w:color="auto" w:fill="auto"/>
+            <w:vAlign w:val="center"/>
+          </w:tcPr>
+          <w:p>
+            <w:pPr>
+              <w:jc w:val="both"/>
+            </w:pPr>
+          </w:p>
+        </w:tc>
+        <w:tc>
+          <w:tcPr>
+            <w:tcW w:w="2528" w:type="dxa"/>
+            <w:shd w:val="clear" w:color="auto" w:fill="auto"/>
+            <w:vAlign w:val="center"/>
+          </w:tcPr>
+          <w:p>
+            <w:pPr>
+              <w:jc w:val="both"/>
+            </w:pPr>
+          </w:p>
+        </w:tc>
+      </w:tr>
+      <w:tr>
+        <w:tc>
+          <w:tcPr>
+            <w:tcW w:w="2592" w:type="dxa"/>
+            <w:shd w:val="clear" w:color="auto" w:fill="auto"/>
+            <w:vAlign w:val="center"/>
+          </w:tcPr>
+          <w:p>
+            <w:pPr>
+              <w:pStyle w:val="Code"/>
+              <w:ind w:left="0"/>
+              <w:jc w:val="center"/>
+            </w:pPr>
+            <w:r>
+              <w:t>New</w:t>
+            </w:r>
+          </w:p>
+        </w:tc>
+        <w:tc>
+          <w:tcPr>
+            <w:tcW w:w="2528" w:type="dxa"/>
+            <w:shd w:val="clear" w:color="auto" w:fill="auto"/>
+            <w:vAlign w:val="center"/>
+          </w:tcPr>
+          <w:p>
+            <w:pPr>
+              <w:pStyle w:val="Code"/>
+              <w:ind w:left="0"/>
+              <w:jc w:val="center"/>
+            </w:pPr>
+            <w:r>
+              <w:t>Annul</w:t>
+            </w:r>
+          </w:p>
+        </w:tc>
+      </w:tr>
+      <w:tr>
+        <w:tc>
+          <w:tcPr>
+            <w:tcW w:w="2592" w:type="dxa"/>
+            <w:shd w:val="clear" w:color="auto" w:fill="auto"/>
+            <w:vAlign w:val="center"/>
+          </w:tcPr>
+          <w:p>
+            <w:pPr>
+              <w:ind w:left="0"/>
+              <w:jc w:val="center"/>
+            </w:pPr>
+            <w:r>
+              <w:rPr>
+                <w:noProof/>
+              </w:rPr>
+              <w:drawing>
+                <wp:inline distT="0" distB="0" distL="0" distR="0" wp14:anchorId="1A4B8D7C" wp14:editId="5F7F9022">
+                  <wp:extent cx="1081405" cy="692150"/>
+                  <wp:effectExtent l="0" t="0" r="0" b="0"/>
+                  <wp:docPr id="33" name="Picture 33"/>
+                  <wp:cNvGraphicFramePr>
+                    <a:graphicFrameLocks xmlns:a="http://schemas.openxmlformats.org/drawingml/2006/main" noChangeAspect="1"/>
+                  </wp:cNvGraphicFramePr>
+                  <a:graphic xmlns:a="http://schemas.openxmlformats.org/drawingml/2006/main">
+                    <a:graphicData uri="http://schemas.openxmlformats.org/drawingml/2006/picture">
+                      <pic:pic xmlns:pic="http://schemas.openxmlformats.org/drawingml/2006/picture">
+                        <pic:nvPicPr>
+                          <pic:cNvPr id="0" name="Picture 9"/>
+                          <pic:cNvPicPr>
+                            <a:picLocks noChangeAspect="1" noChangeArrowheads="1"/>
+                          </pic:cNvPicPr>
+                        </pic:nvPicPr>
+                        <pic:blipFill>
+                          <a:blip r:embed="rId34">
+                            <a:lum bright="-18000"/>
+                            <a:extLst>
+                              <a:ext uri="{28A0092B-C50C-407E-A947-70E740481C1C}">
+                                <a14:useLocalDpi xmlns:a14="http://schemas.microsoft.com/office/drawing/2010/main" val="0"/>
+                              </a:ext>
+                            </a:extLst>
+                          </a:blip>
+                          <a:srcRect/>
+                          <a:stretch>
+                            <a:fillRect/>
+                          </a:stretch>
+                        </pic:blipFill>
+                        <pic:spPr bwMode="auto">
+                          <a:xfrm>
+                            <a:off x="0" y="0"/>
+                            <a:ext cx="1081405" cy="692150"/>
+                          </a:xfrm>
+                          <a:prstGeom prst="rect">
+                            <a:avLst/>
+                          </a:prstGeom>
+                          <a:noFill/>
+                          <a:ln>
+                            <a:noFill/>
+                          </a:ln>
+                        </pic:spPr>
+                      </pic:pic>
+                    </a:graphicData>
+                  </a:graphic>
+                </wp:inline>
+              </w:drawing>
+            </w:r>
+          </w:p>
+        </w:tc>
+        <w:tc>
+          <w:tcPr>
+            <w:tcW w:w="2528" w:type="dxa"/>
+            <w:shd w:val="clear" w:color="auto" w:fill="auto"/>
+            <w:vAlign w:val="center"/>
+          </w:tcPr>
+          <w:p>
+            <w:pPr>
+              <w:ind w:left="0"/>
+              <w:jc w:val="center"/>
+            </w:pPr>
+            <w:r>
+              <w:rPr>
+                <w:noProof/>
+              </w:rPr>
+              <w:drawing>
+                <wp:inline distT="0" distB="0" distL="0" distR="0" wp14:anchorId="3BC94A22" wp14:editId="342DD5C4">
+                  <wp:extent cx="1167765" cy="874395"/>
+                  <wp:effectExtent l="0" t="0" r="0" b="0"/>
+                  <wp:docPr id="34" name="Picture 34"/>
+                  <wp:cNvGraphicFramePr>
+                    <a:graphicFrameLocks xmlns:a="http://schemas.openxmlformats.org/drawingml/2006/main" noChangeAspect="1"/>
+                  </wp:cNvGraphicFramePr>
+                  <a:graphic xmlns:a="http://schemas.openxmlformats.org/drawingml/2006/main">
+                    <a:graphicData uri="http://schemas.openxmlformats.org/drawingml/2006/picture">
+                      <pic:pic xmlns:pic="http://schemas.openxmlformats.org/drawingml/2006/picture">
+                        <pic:nvPicPr>
+                          <pic:cNvPr id="0" name="Picture 10"/>
+                          <pic:cNvPicPr>
+                            <a:picLocks noChangeAspect="1" noChangeArrowheads="1"/>
+                          </pic:cNvPicPr>
+                        </pic:nvPicPr>
+                        <pic:blipFill>
+                          <a:blip r:embed="rId35">
+                            <a:lum bright="-18000"/>
+                            <a:extLst>
+                              <a:ext uri="{28A0092B-C50C-407E-A947-70E740481C1C}">
+                                <a14:useLocalDpi xmlns:a14="http://schemas.microsoft.com/office/drawing/2010/main" val="0"/>
+                              </a:ext>
+                            </a:extLst>
+                          </a:blip>
+                          <a:srcRect/>
+                          <a:stretch>
+                            <a:fillRect/>
+                          </a:stretch>
+                        </pic:blipFill>
+                        <pic:spPr bwMode="auto">
+                          <a:xfrm>
+                            <a:off x="0" y="0"/>
+                            <a:ext cx="1167765" cy="874395"/>
+                          </a:xfrm>
+                          <a:prstGeom prst="rect">
+                            <a:avLst/>
+                          </a:prstGeom>
+                          <a:noFill/>
+                          <a:ln>
+                            <a:noFill/>
+                          </a:ln>
+                        </pic:spPr>
+                      </pic:pic>
+                    </a:graphicData>
+                  </a:graphic>
+                </wp:inline>
+              </w:drawing>
+            </w:r>
+          </w:p>
+        </w:tc>
+      </w:tr>
+      <w:tr>
+        <w:tc>
+          <w:tcPr>
+            <w:tcW w:w="2592" w:type="dxa"/>
+            <w:shd w:val="clear" w:color="auto" w:fill="auto"/>
+            <w:vAlign w:val="center"/>
+          </w:tcPr>
+          <w:p>
+            <w:pPr>
+              <w:pStyle w:val="Spacing"/>
+              <w:jc w:val="both"/>
+            </w:pPr>
+          </w:p>
+        </w:tc>
+        <w:tc>
+          <w:tcPr>
+            <w:tcW w:w="2528" w:type="dxa"/>
+            <w:shd w:val="clear" w:color="auto" w:fill="auto"/>
+            <w:vAlign w:val="center"/>
+          </w:tcPr>
+          <w:p>
+            <w:pPr>
+              <w:pStyle w:val="Spacing"/>
+              <w:jc w:val="both"/>
+            </w:pPr>
+          </w:p>
+        </w:tc>
+      </w:tr>
+      <w:tr>
+        <w:tc>
+          <w:tcPr>
+            <w:tcW w:w="2592" w:type="dxa"/>
+            <w:shd w:val="clear" w:color="auto" w:fill="auto"/>
+            <w:vAlign w:val="center"/>
+          </w:tcPr>
+          <w:p>
+            <w:pPr>
+              <w:pStyle w:val="Code"/>
+              <w:ind w:left="0"/>
+              <w:jc w:val="center"/>
+            </w:pPr>
+            <w:r>
+              <w:t>Something</w:t>
+            </w:r>
+          </w:p>
+        </w:tc>
+        <w:tc>
+          <w:tcPr>
+            <w:tcW w:w="2528" w:type="dxa"/>
+            <w:shd w:val="clear" w:color="auto" w:fill="auto"/>
+            <w:vAlign w:val="center"/>
+          </w:tcPr>
+          <w:p>
+            <w:pPr>
+              <w:pStyle w:val="Code"/>
+              <w:ind w:left="0"/>
+              <w:jc w:val="center"/>
+            </w:pPr>
+            <w:r>
+              <w:t>Nothing</w:t>
+            </w:r>
+          </w:p>
+        </w:tc>
+      </w:tr>
+      <w:tr>
+        <w:tc>
+          <w:tcPr>
+            <w:tcW w:w="2592" w:type="dxa"/>
+            <w:shd w:val="clear" w:color="auto" w:fill="auto"/>
+            <w:vAlign w:val="center"/>
+          </w:tcPr>
+          <w:p>
+            <w:pPr>
+              <w:ind w:left="0"/>
+              <w:jc w:val="center"/>
+            </w:pPr>
+            <w:r>
+              <w:rPr>
+                <w:noProof/>
+              </w:rPr>
+              <w:drawing>
+                <wp:inline distT="0" distB="0" distL="0" distR="0" wp14:anchorId="5D6E8AC1" wp14:editId="74CE040C">
+                  <wp:extent cx="475615" cy="404495"/>
+                  <wp:effectExtent l="0" t="0" r="0" b="0"/>
+                  <wp:docPr id="35" name="Picture 35"/>
+                  <wp:cNvGraphicFramePr>
+                    <a:graphicFrameLocks xmlns:a="http://schemas.openxmlformats.org/drawingml/2006/main" noChangeAspect="1"/>
+                  </wp:cNvGraphicFramePr>
+                  <a:graphic xmlns:a="http://schemas.openxmlformats.org/drawingml/2006/main">
+                    <a:graphicData uri="http://schemas.openxmlformats.org/drawingml/2006/picture">
+                      <pic:pic xmlns:pic="http://schemas.openxmlformats.org/drawingml/2006/picture">
+                        <pic:nvPicPr>
+                          <pic:cNvPr id="0" name="Picture 11"/>
+                          <pic:cNvPicPr>
+                            <a:picLocks noChangeAspect="1" noChangeArrowheads="1"/>
+                          </pic:cNvPicPr>
+                        </pic:nvPicPr>
+                        <pic:blipFill>
+                          <a:blip r:embed="rId36">
+                            <a:lum bright="-18000"/>
+                            <a:extLst>
+                              <a:ext uri="{28A0092B-C50C-407E-A947-70E740481C1C}">
+                                <a14:useLocalDpi xmlns:a14="http://schemas.microsoft.com/office/drawing/2010/main" val="0"/>
+                              </a:ext>
+                            </a:extLst>
+                          </a:blip>
+                          <a:srcRect/>
+                          <a:stretch>
+                            <a:fillRect/>
+                          </a:stretch>
+                        </pic:blipFill>
+                        <pic:spPr bwMode="auto">
+                          <a:xfrm>
+                            <a:off x="0" y="0"/>
+                            <a:ext cx="475615" cy="404495"/>
+                          </a:xfrm>
+                          <a:prstGeom prst="rect">
+                            <a:avLst/>
+                          </a:prstGeom>
+                          <a:noFill/>
+                          <a:ln>
+                            <a:noFill/>
+                          </a:ln>
+                        </pic:spPr>
+                      </pic:pic>
+                    </a:graphicData>
+                  </a:graphic>
+                </wp:inline>
+              </w:drawing>
+            </w:r>
+          </w:p>
+        </w:tc>
+        <w:tc>
+          <w:tcPr>
+            <w:tcW w:w="2528" w:type="dxa"/>
+            <w:shd w:val="clear" w:color="auto" w:fill="auto"/>
+            <w:vAlign w:val="center"/>
+          </w:tcPr>
+          <w:p>
+            <w:pPr>
+              <w:ind w:left="0"/>
+              <w:jc w:val="center"/>
+            </w:pPr>
+            <w:r>
+              <w:rPr>
+                <w:noProof/>
+              </w:rPr>
+              <w:drawing>
+                <wp:inline distT="0" distB="0" distL="0" distR="0" wp14:anchorId="1E7E3CD1" wp14:editId="6BEFEC86">
+                  <wp:extent cx="414020" cy="395605"/>
+                  <wp:effectExtent l="0" t="0" r="0" b="0"/>
+                  <wp:docPr id="36" name="Picture 36"/>
+                  <wp:cNvGraphicFramePr>
+                    <a:graphicFrameLocks xmlns:a="http://schemas.openxmlformats.org/drawingml/2006/main" noChangeAspect="1"/>
+                  </wp:cNvGraphicFramePr>
+                  <a:graphic xmlns:a="http://schemas.openxmlformats.org/drawingml/2006/main">
+                    <a:graphicData uri="http://schemas.openxmlformats.org/drawingml/2006/picture">
+                      <pic:pic xmlns:pic="http://schemas.openxmlformats.org/drawingml/2006/picture">
+                        <pic:nvPicPr>
+                          <pic:cNvPr id="0" name="Picture 12"/>
+                          <pic:cNvPicPr>
+                            <a:picLocks noChangeAspect="1" noChangeArrowheads="1"/>
+                          </pic:cNvPicPr>
+                        </pic:nvPicPr>
+                        <pic:blipFill>
+                          <a:blip r:embed="rId37">
+                            <a:lum bright="-18000"/>
+                            <a:extLst>
+                              <a:ext uri="{28A0092B-C50C-407E-A947-70E740481C1C}">
+                                <a14:useLocalDpi xmlns:a14="http://schemas.microsoft.com/office/drawing/2010/main" val="0"/>
+                              </a:ext>
+                            </a:extLst>
+                          </a:blip>
+                          <a:srcRect/>
+                          <a:stretch>
+                            <a:fillRect/>
+                          </a:stretch>
+                        </pic:blipFill>
+                        <pic:spPr bwMode="auto">
+                          <a:xfrm>
+                            <a:off x="0" y="0"/>
+                            <a:ext cx="414020" cy="395605"/>
+                          </a:xfrm>
+                          <a:prstGeom prst="rect">
+                            <a:avLst/>
+                          </a:prstGeom>
+                          <a:noFill/>
+                          <a:ln>
+                            <a:noFill/>
+                          </a:ln>
+                        </pic:spPr>
+                      </pic:pic>
+                    </a:graphicData>
+                  </a:graphic>
+                </wp:inline>
+              </w:drawing>
+            </w:r>
+          </w:p>
+        </w:tc>
+      </w:tr>
+      <w:tr>
+        <w:tc>
+          <w:tcPr>
+            <w:tcW w:w="2592" w:type="dxa"/>
+            <w:shd w:val="clear" w:color="auto" w:fill="auto"/>
+            <w:vAlign w:val="center"/>
+          </w:tcPr>
+          <w:p>
+            <w:pPr>
+              <w:jc w:val="both"/>
+            </w:pPr>
+          </w:p>
+        </w:tc>
+        <w:tc>
+          <w:tcPr>
+            <w:tcW w:w="2528" w:type="dxa"/>
+            <w:shd w:val="clear" w:color="auto" w:fill="auto"/>
+            <w:vAlign w:val="center"/>
+          </w:tcPr>
+          <w:p>
+            <w:pPr>
+              <w:jc w:val="both"/>
+            </w:pPr>
+          </w:p>
+        </w:tc>
+      </w:tr>
+      <w:tr>
+        <w:tc>
+          <w:tcPr>
+            <w:tcW w:w="2592" w:type="dxa"/>
+            <w:shd w:val="clear" w:color="auto" w:fill="auto"/>
+            <w:vAlign w:val="center"/>
+          </w:tcPr>
+          <w:p>
+            <w:pPr>
+              <w:pStyle w:val="Code"/>
+              <w:ind w:left="0"/>
+              <w:jc w:val="center"/>
+            </w:pPr>
+            <w:r>
+              <w:t>Execute</w:t>
+            </w:r>
+          </w:p>
+        </w:tc>
+        <w:tc>
+          <w:tcPr>
+            <w:tcW w:w="2528" w:type="dxa"/>
+            <w:shd w:val="clear" w:color="auto" w:fill="auto"/>
+            <w:vAlign w:val="center"/>
+          </w:tcPr>
+          <w:p>
+            <w:pPr>
+              <w:ind w:left="0"/>
+              <w:jc w:val="center"/>
+            </w:pPr>
+          </w:p>
+        </w:tc>
+      </w:tr>
+      <w:tr>
+        <w:tc>
+          <w:tcPr>
+            <w:tcW w:w="2592" w:type="dxa"/>
+            <w:shd w:val="clear" w:color="auto" w:fill="auto"/>
+            <w:vAlign w:val="center"/>
+          </w:tcPr>
+          <w:p>
+            <w:pPr>
+              <w:ind w:left="0"/>
+              <w:jc w:val="center"/>
+            </w:pPr>
+            <w:r>
+              <w:rPr>
+                <w:noProof/>
+              </w:rPr>
+              <w:drawing>
+                <wp:inline distT="0" distB="0" distL="0" distR="0" wp14:anchorId="6E51BF45" wp14:editId="5123BE2A">
+                  <wp:extent cx="824865" cy="466725"/>
+                  <wp:effectExtent l="0" t="0" r="0" b="0"/>
+                  <wp:docPr id="37" name="Picture 37"/>
+                  <wp:cNvGraphicFramePr>
+                    <a:graphicFrameLocks xmlns:a="http://schemas.openxmlformats.org/drawingml/2006/main" noChangeAspect="1"/>
+                  </wp:cNvGraphicFramePr>
+                  <a:graphic xmlns:a="http://schemas.openxmlformats.org/drawingml/2006/main">
+                    <a:graphicData uri="http://schemas.openxmlformats.org/drawingml/2006/picture">
+                      <pic:pic xmlns:pic="http://schemas.openxmlformats.org/drawingml/2006/picture">
+                        <pic:nvPicPr>
+                          <pic:cNvPr id="0" name="Picture 13"/>
+                          <pic:cNvPicPr>
+                            <a:picLocks noChangeAspect="1" noChangeArrowheads="1"/>
+                          </pic:cNvPicPr>
+                        </pic:nvPicPr>
+                        <pic:blipFill>
+                          <a:blip r:embed="rId38">
+                            <a:extLst>
+                              <a:ext uri="{28A0092B-C50C-407E-A947-70E740481C1C}">
+                                <a14:useLocalDpi xmlns:a14="http://schemas.microsoft.com/office/drawing/2010/main" val="0"/>
+                              </a:ext>
+                            </a:extLst>
+                          </a:blip>
+                          <a:srcRect/>
+                          <a:stretch>
+                            <a:fillRect/>
+                          </a:stretch>
+                        </pic:blipFill>
+                        <pic:spPr bwMode="auto">
+                          <a:xfrm>
+                            <a:off x="0" y="0"/>
+                            <a:ext cx="824865" cy="466725"/>
+                          </a:xfrm>
+                          <a:prstGeom prst="rect">
+                            <a:avLst/>
+                          </a:prstGeom>
+                          <a:noFill/>
+                          <a:ln>
+                            <a:noFill/>
+                          </a:ln>
+                        </pic:spPr>
+                      </pic:pic>
+                    </a:graphicData>
+                  </a:graphic>
+                </wp:inline>
+              </w:drawing>
+            </w:r>
+          </w:p>
+        </w:tc>
+        <w:tc>
+          <w:tcPr>
+            <w:tcW w:w="2528" w:type="dxa"/>
+            <w:shd w:val="clear" w:color="auto" w:fill="auto"/>
+            <w:vAlign w:val="center"/>
+          </w:tcPr>
+          <w:p>
+            <w:pPr>
+              <w:ind w:left="0"/>
+              <w:jc w:val="center"/>
+            </w:pPr>
+          </w:p>
+        </w:tc>
+      </w:tr>
+      <w:tr>
+        <w:tc>
+          <w:tcPr>
+            <w:tcW w:w="2592" w:type="dxa"/>
+            <w:shd w:val="clear" w:color="auto" w:fill="auto"/>
+            <w:vAlign w:val="center"/>
+          </w:tcPr>
+          <w:p>
+            <w:pPr>
+              <w:jc w:val="both"/>
+            </w:pPr>
+          </w:p>
+        </w:tc>
+        <w:tc>
+          <w:tcPr>
+            <w:tcW w:w="2528" w:type="dxa"/>
+            <w:shd w:val="clear" w:color="auto" w:fill="auto"/>
+            <w:vAlign w:val="center"/>
+          </w:tcPr>
+          <w:p>
+            <w:pPr>
+              <w:jc w:val="both"/>
+            </w:pPr>
+          </w:p>
+        </w:tc>
+      </w:tr>
+      <w:tr>
+        <w:tc>
+          <w:tcPr>
+            <w:tcW w:w="2592" w:type="dxa"/>
+            <w:shd w:val="clear" w:color="auto" w:fill="auto"/>
+            <w:vAlign w:val="center"/>
+          </w:tcPr>
+          <w:p>
+            <w:pPr>
+              <w:pStyle w:val="Code"/>
+              <w:ind w:left="0"/>
+              <w:jc w:val="center"/>
+            </w:pPr>
+            <w:r>
+              <w:t>Add</w:t>
+            </w:r>
+          </w:p>
+        </w:tc>
+        <w:tc>
+          <w:tcPr>
+            <w:tcW w:w="2528" w:type="dxa"/>
+            <w:shd w:val="clear" w:color="auto" w:fill="auto"/>
+            <w:vAlign w:val="center"/>
+          </w:tcPr>
+          <w:p>
+            <w:pPr>
+              <w:pStyle w:val="Code"/>
+              <w:ind w:left="0"/>
+              <w:jc w:val="center"/>
+            </w:pPr>
+            <w:r>
+              <w:t>Remove</w:t>
+            </w:r>
+          </w:p>
+        </w:tc>
+      </w:tr>
+      <w:tr>
+        <w:tc>
+          <w:tcPr>
+            <w:tcW w:w="2592" w:type="dxa"/>
+            <w:shd w:val="clear" w:color="auto" w:fill="auto"/>
+            <w:vAlign w:val="center"/>
+          </w:tcPr>
+          <w:p>
+            <w:pPr>
+              <w:pStyle w:val="Code"/>
+              <w:ind w:left="0"/>
+              <w:jc w:val="center"/>
+            </w:pPr>
+            <w:r>
+              <w:rPr>
+                <w:noProof/>
+              </w:rPr>
+              <w:drawing>
+                <wp:inline distT="0" distB="0" distL="0" distR="0" wp14:anchorId="63433416" wp14:editId="2432203D">
+                  <wp:extent cx="1217295" cy="960755"/>
+                  <wp:effectExtent l="0" t="0" r="0" b="0"/>
+                  <wp:docPr id="38" name="Picture 38"/>
+                  <wp:cNvGraphicFramePr>
+                    <a:graphicFrameLocks xmlns:a="http://schemas.openxmlformats.org/drawingml/2006/main" noChangeAspect="1"/>
+                  </wp:cNvGraphicFramePr>
+                  <a:graphic xmlns:a="http://schemas.openxmlformats.org/drawingml/2006/main">
+                    <a:graphicData uri="http://schemas.openxmlformats.org/drawingml/2006/picture">
+                      <pic:pic xmlns:pic="http://schemas.openxmlformats.org/drawingml/2006/picture">
+                        <pic:nvPicPr>
+                          <pic:cNvPr id="0" name="Picture 14"/>
+                          <pic:cNvPicPr>
+                            <a:picLocks noChangeAspect="1" noChangeArrowheads="1"/>
+                          </pic:cNvPicPr>
+                        </pic:nvPicPr>
+                        <pic:blipFill>
+                          <a:blip r:embed="rId39">
+                            <a:extLst>
+                              <a:ext uri="{28A0092B-C50C-407E-A947-70E740481C1C}">
+                                <a14:useLocalDpi xmlns:a14="http://schemas.microsoft.com/office/drawing/2010/main" val="0"/>
+                              </a:ext>
+                            </a:extLst>
+                          </a:blip>
+                          <a:srcRect/>
+                          <a:stretch>
+                            <a:fillRect/>
+                          </a:stretch>
+                        </pic:blipFill>
+                        <pic:spPr bwMode="auto">
+                          <a:xfrm>
+                            <a:off x="0" y="0"/>
+                            <a:ext cx="1217295" cy="960755"/>
+                          </a:xfrm>
+                          <a:prstGeom prst="rect">
+                            <a:avLst/>
+                          </a:prstGeom>
+                          <a:noFill/>
+                          <a:ln>
+                            <a:noFill/>
+                          </a:ln>
+                        </pic:spPr>
+                      </pic:pic>
+                    </a:graphicData>
+                  </a:graphic>
+                </wp:inline>
+              </w:drawing>
+            </w:r>
+          </w:p>
+        </w:tc>
+        <w:tc>
+          <w:tcPr>
+            <w:tcW w:w="2528" w:type="dxa"/>
+            <w:shd w:val="clear" w:color="auto" w:fill="auto"/>
+            <w:vAlign w:val="center"/>
+          </w:tcPr>
+          <w:p>
+            <w:pPr>
+              <w:pStyle w:val="Code"/>
+              <w:ind w:left="0"/>
+              <w:jc w:val="center"/>
+            </w:pPr>
+            <w:r>
+              <w:rPr>
+                <w:noProof/>
+              </w:rPr>
+              <w:drawing>
+                <wp:inline distT="0" distB="0" distL="0" distR="0" wp14:anchorId="320B7B62" wp14:editId="7D89336B">
+                  <wp:extent cx="1106170" cy="979170"/>
+                  <wp:effectExtent l="0" t="0" r="0" b="0"/>
+                  <wp:docPr id="39" name="Picture 39"/>
+                  <wp:cNvGraphicFramePr>
+                    <a:graphicFrameLocks xmlns:a="http://schemas.openxmlformats.org/drawingml/2006/main" noChangeAspect="1"/>
+                  </wp:cNvGraphicFramePr>
+                  <a:graphic xmlns:a="http://schemas.openxmlformats.org/drawingml/2006/main">
+                    <a:graphicData uri="http://schemas.openxmlformats.org/drawingml/2006/picture">
+                      <pic:pic xmlns:pic="http://schemas.openxmlformats.org/drawingml/2006/picture">
+                        <pic:nvPicPr>
+                          <pic:cNvPr id="0" name="Picture 15"/>
+                          <pic:cNvPicPr>
+                            <a:picLocks noChangeAspect="1" noChangeArrowheads="1"/>
+                          </pic:cNvPicPr>
+                        </pic:nvPicPr>
+                        <pic:blipFill>
+                          <a:blip r:embed="rId40">
+                            <a:extLst>
+                              <a:ext uri="{28A0092B-C50C-407E-A947-70E740481C1C}">
+                                <a14:useLocalDpi xmlns:a14="http://schemas.microsoft.com/office/drawing/2010/main" val="0"/>
+                              </a:ext>
+                            </a:extLst>
+                          </a:blip>
+                          <a:srcRect/>
+                          <a:stretch>
+                            <a:fillRect/>
+                          </a:stretch>
+                        </pic:blipFill>
+                        <pic:spPr bwMode="auto">
+                          <a:xfrm>
+                            <a:off x="0" y="0"/>
+                            <a:ext cx="1106170" cy="979170"/>
+                          </a:xfrm>
+                          <a:prstGeom prst="rect">
+                            <a:avLst/>
+                          </a:prstGeom>
+                          <a:noFill/>
+                          <a:ln>
+                            <a:noFill/>
+                          </a:ln>
+                        </pic:spPr>
+                      </pic:pic>
+                    </a:graphicData>
+                  </a:graphic>
+                </wp:inline>
+              </w:drawing>
+            </w:r>
+          </w:p>
+        </w:tc>
+      </w:tr>
+    </w:tbl>
+    <w:p>
+      <w:pPr>
+        <w:pStyle w:val="Heading4"/>
+      </w:pPr>
+      <w:r>
+        <w:t>Outward and Inward Connections</w:t>
+      </w:r>
+    </w:p>
+    <w:p>
+      <w:r>
+        <w:t xml:space="preserve">An </w:t>
+      </w:r>
+      <w:r>
+        <w:rPr>
+          <w:rStyle w:val="CodeChar"/>
+        </w:rPr>
+        <w:t xml:space="preserve">Object Set </w:t>
+      </w:r>
+      <w:r>
+        <w:t>connection is an outward connection.</w:t>
+      </w:r>
+    </w:p>
+    <w:p>
+      <w:pPr>
+        <w:pStyle w:val="Spacing"/>
+      </w:pPr>
+    </w:p>
+    <w:p>
+      <w:pPr>
+        <w:ind w:left="852"/>
+      </w:pPr>
+      <w:r>
+        <w:rPr>
+          <w:noProof/>
+        </w:rPr>
+        <w:drawing>
+          <wp:inline distT="0" distB="0" distL="0" distR="0" wp14:anchorId="13868164" wp14:editId="2A1E9400">
+            <wp:extent cx="1310005" cy="581025"/>
+            <wp:effectExtent l="0" t="0" r="0" b="0"/>
+            <wp:docPr id="40" name="Picture 40"/>
+            <wp:cNvGraphicFramePr>
+              <a:graphicFrameLocks xmlns:a="http://schemas.openxmlformats.org/drawingml/2006/main" noChangeAspect="1"/>
+            </wp:cNvGraphicFramePr>
+            <a:graphic xmlns:a="http://schemas.openxmlformats.org/drawingml/2006/main">
+              <a:graphicData uri="http://schemas.openxmlformats.org/drawingml/2006/picture">
+                <pic:pic xmlns:pic="http://schemas.openxmlformats.org/drawingml/2006/picture">
+                  <pic:nvPicPr>
+                    <pic:cNvPr id="0" name="Picture 16"/>
+                    <pic:cNvPicPr>
+                      <a:picLocks noChangeAspect="1" noChangeArrowheads="1"/>
+                    </pic:cNvPicPr>
+                  </pic:nvPicPr>
+                  <pic:blipFill>
+                    <a:blip r:embed="rId27">
+                      <a:extLst>
+                        <a:ext uri="{28A0092B-C50C-407E-A947-70E740481C1C}">
+                          <a14:useLocalDpi xmlns:a14="http://schemas.microsoft.com/office/drawing/2010/main" val="0"/>
+                        </a:ext>
+                      </a:extLst>
+                    </a:blip>
+                    <a:srcRect/>
+                    <a:stretch>
+                      <a:fillRect/>
+                    </a:stretch>
+                  </pic:blipFill>
+                  <pic:spPr bwMode="auto">
+                    <a:xfrm>
+                      <a:off x="0" y="0"/>
+                      <a:ext cx="1310005" cy="581025"/>
+                    </a:xfrm>
+                    <a:prstGeom prst="rect">
+                      <a:avLst/>
+                    </a:prstGeom>
+                    <a:noFill/>
+                    <a:ln>
+                      <a:noFill/>
+                    </a:ln>
+                  </pic:spPr>
+                </pic:pic>
+              </a:graphicData>
+            </a:graphic>
+          </wp:inline>
+        </w:drawing>
+      </w:r>
+    </w:p>
+    <w:p>
+      <w:pPr>
+        <w:pStyle w:val="Spacing"/>
+      </w:pPr>
+    </w:p>
+    <w:p>
+      <w:r>
+        <w:t>Outward connections do not have access marks. Inward connections do have access marks:</w:t>
+      </w:r>
+    </w:p>
+    <w:p/>
+    <w:p>
+      <w:pPr>
+        <w:ind w:left="852"/>
+      </w:pPr>
+      <w:r>
+        <w:rPr>
+          <w:noProof/>
+        </w:rPr>
+        <w:drawing>
+          <wp:inline distT="0" distB="0" distL="0" distR="0" wp14:anchorId="72208017" wp14:editId="63DEE61E">
+            <wp:extent cx="1269365" cy="577850"/>
+            <wp:effectExtent l="0" t="0" r="0" b="0"/>
+            <wp:docPr id="41" name="Picture 41"/>
+            <wp:cNvGraphicFramePr>
+              <a:graphicFrameLocks xmlns:a="http://schemas.openxmlformats.org/drawingml/2006/main" noChangeAspect="1"/>
+            </wp:cNvGraphicFramePr>
+            <a:graphic xmlns:a="http://schemas.openxmlformats.org/drawingml/2006/main">
+              <a:graphicData uri="http://schemas.openxmlformats.org/drawingml/2006/picture">
+                <pic:pic xmlns:pic="http://schemas.openxmlformats.org/drawingml/2006/picture">
+                  <pic:nvPicPr>
+                    <pic:cNvPr id="0" name="Picture 17"/>
+                    <pic:cNvPicPr>
+                      <a:picLocks noChangeAspect="1" noChangeArrowheads="1"/>
+                    </pic:cNvPicPr>
+                  </pic:nvPicPr>
+                  <pic:blipFill>
+                    <a:blip r:embed="rId7">
+                      <a:extLst>
+                        <a:ext uri="{28A0092B-C50C-407E-A947-70E740481C1C}">
+                          <a14:useLocalDpi xmlns:a14="http://schemas.microsoft.com/office/drawing/2010/main" val="0"/>
+                        </a:ext>
+                      </a:extLst>
+                    </a:blip>
+                    <a:srcRect/>
+                    <a:stretch>
+                      <a:fillRect/>
+                    </a:stretch>
+                  </pic:blipFill>
+                  <pic:spPr bwMode="auto">
+                    <a:xfrm>
+                      <a:off x="0" y="0"/>
+                      <a:ext cx="1269365" cy="577850"/>
+                    </a:xfrm>
+                    <a:prstGeom prst="rect">
+                      <a:avLst/>
+                    </a:prstGeom>
+                    <a:noFill/>
+                    <a:ln>
+                      <a:noFill/>
+                    </a:ln>
+                  </pic:spPr>
+                </pic:pic>
+              </a:graphicData>
+            </a:graphic>
+          </wp:inline>
+        </w:drawing>
+      </w:r>
+    </w:p>
+    <w:p>
+      <w:pPr>
+        <w:pStyle w:val="Spacing"/>
+      </w:pPr>
+    </w:p>
+    <w:p>
+      <w:r>
+        <w:t>This is not only because outward connections are more common, but also because an outward connection is more passive than an inward connection.</w:t>
+      </w:r>
+    </w:p>
+    <w:p>
+      <w:pPr>
+        <w:pStyle w:val="Spacing"/>
+      </w:pPr>
+    </w:p>
+    <w:p>
+      <w:r>
+        <w:t>When a symbol is inward connected:</w:t>
+      </w:r>
+    </w:p>
+    <w:p>
+      <w:pPr>
+        <w:pStyle w:val="Spacing"/>
+      </w:pPr>
+    </w:p>
+    <w:p>
+      <w:pPr>
+        <w:ind w:left="852"/>
+      </w:pPr>
+      <w:r>
+        <w:rPr>
+          <w:noProof/>
+        </w:rPr>
+        <w:drawing>
+          <wp:inline distT="0" distB="0" distL="0" distR="0" wp14:anchorId="792EFF29" wp14:editId="1AFFC82D">
+            <wp:extent cx="2011045" cy="1019175"/>
+            <wp:effectExtent l="0" t="0" r="0" b="0"/>
+            <wp:docPr id="42" name="Picture 42"/>
+            <wp:cNvGraphicFramePr>
+              <a:graphicFrameLocks xmlns:a="http://schemas.openxmlformats.org/drawingml/2006/main" noChangeAspect="1"/>
+            </wp:cNvGraphicFramePr>
+            <a:graphic xmlns:a="http://schemas.openxmlformats.org/drawingml/2006/main">
+              <a:graphicData uri="http://schemas.openxmlformats.org/drawingml/2006/picture">
+                <pic:pic xmlns:pic="http://schemas.openxmlformats.org/drawingml/2006/picture">
+                  <pic:nvPicPr>
+                    <pic:cNvPr id="0" name="Picture 18"/>
+                    <pic:cNvPicPr>
+                      <a:picLocks noChangeAspect="1" noChangeArrowheads="1"/>
+                    </pic:cNvPicPr>
+                  </pic:nvPicPr>
+                  <pic:blipFill>
+                    <a:blip r:embed="rId41">
+                      <a:extLst>
+                        <a:ext uri="{28A0092B-C50C-407E-A947-70E740481C1C}">
+                          <a14:useLocalDpi xmlns:a14="http://schemas.microsoft.com/office/drawing/2010/main" val="0"/>
+                        </a:ext>
+                      </a:extLst>
+                    </a:blip>
+                    <a:srcRect/>
+                    <a:stretch>
+                      <a:fillRect/>
+                    </a:stretch>
+                  </pic:blipFill>
+                  <pic:spPr bwMode="auto">
+                    <a:xfrm>
+                      <a:off x="0" y="0"/>
+                      <a:ext cx="2011045" cy="1019175"/>
+                    </a:xfrm>
+                    <a:prstGeom prst="rect">
+                      <a:avLst/>
+                    </a:prstGeom>
+                    <a:noFill/>
+                    <a:ln>
+                      <a:noFill/>
+                    </a:ln>
+                  </pic:spPr>
+                </pic:pic>
+              </a:graphicData>
+            </a:graphic>
+          </wp:inline>
+        </w:drawing>
+      </w:r>
+    </w:p>
+    <w:p>
+      <w:pPr>
+        <w:pStyle w:val="Spacing"/>
+      </w:pPr>
+    </w:p>
+    <w:p>
+      <w:r>
+        <w:t xml:space="preserve">each consult of the symbol on the right, that connects inwards, results in a call to </w:t>
+      </w:r>
+      <w:proofErr w:type="spellStart"/>
+      <w:r>
+        <w:t>to</w:t>
+      </w:r>
+      <w:proofErr w:type="spellEnd"/>
+      <w:r>
+        <w:t xml:space="preserve"> the </w:t>
+      </w:r>
+      <w:r>
+        <w:rPr>
+          <w:rStyle w:val="CodeChar"/>
+        </w:rPr>
+        <w:t xml:space="preserve">Get </w:t>
+      </w:r>
+      <w:r>
+        <w:t xml:space="preserve">of the target symbol. So the connection is more active in that each consult of the source object requires a </w:t>
+      </w:r>
+      <w:r>
+        <w:rPr>
+          <w:rStyle w:val="CodeChar"/>
+        </w:rPr>
+        <w:t xml:space="preserve">Get </w:t>
+      </w:r>
+      <w:r>
+        <w:t xml:space="preserve">on the target object. Inward connections are also called </w:t>
+      </w:r>
+      <w:r>
+        <w:rPr>
+          <w:rStyle w:val="CodeChar"/>
+        </w:rPr>
+        <w:t xml:space="preserve">Get </w:t>
+      </w:r>
+      <w:r>
+        <w:t>connections.</w:t>
+      </w:r>
+    </w:p>
+    <w:p>
+      <w:pPr>
+        <w:pStyle w:val="Spacing"/>
+      </w:pPr>
+    </w:p>
+    <w:p>
+      <w:r>
+        <w:t>When a symbol is outward connected:</w:t>
+      </w:r>
+    </w:p>
+    <w:p>
+      <w:pPr>
+        <w:pStyle w:val="Spacing"/>
+      </w:pPr>
+    </w:p>
+    <w:p>
+      <w:pPr>
+        <w:ind w:left="852"/>
+      </w:pPr>
+      <w:r>
+        <w:rPr>
+          <w:noProof/>
+        </w:rPr>
+        <w:drawing>
+          <wp:inline distT="0" distB="0" distL="0" distR="0" wp14:anchorId="61AF189F" wp14:editId="15508765">
+            <wp:extent cx="1732915" cy="809625"/>
+            <wp:effectExtent l="0" t="0" r="0" b="0"/>
+            <wp:docPr id="43" name="Picture 43"/>
+            <wp:cNvGraphicFramePr>
+              <a:graphicFrameLocks xmlns:a="http://schemas.openxmlformats.org/drawingml/2006/main" noChangeAspect="1"/>
+            </wp:cNvGraphicFramePr>
+            <a:graphic xmlns:a="http://schemas.openxmlformats.org/drawingml/2006/main">
+              <a:graphicData uri="http://schemas.openxmlformats.org/drawingml/2006/picture">
+                <pic:pic xmlns:pic="http://schemas.openxmlformats.org/drawingml/2006/picture">
+                  <pic:nvPicPr>
+                    <pic:cNvPr id="0" name="Picture 19"/>
+                    <pic:cNvPicPr>
+                      <a:picLocks noChangeAspect="1" noChangeArrowheads="1"/>
+                    </pic:cNvPicPr>
+                  </pic:nvPicPr>
+                  <pic:blipFill>
+                    <a:blip r:embed="rId42">
+                      <a:extLst>
+                        <a:ext uri="{28A0092B-C50C-407E-A947-70E740481C1C}">
+                          <a14:useLocalDpi xmlns:a14="http://schemas.microsoft.com/office/drawing/2010/main" val="0"/>
+                        </a:ext>
+                      </a:extLst>
+                    </a:blip>
+                    <a:srcRect/>
+                    <a:stretch>
+                      <a:fillRect/>
+                    </a:stretch>
+                  </pic:blipFill>
+                  <pic:spPr bwMode="auto">
+                    <a:xfrm>
+                      <a:off x="0" y="0"/>
+                      <a:ext cx="1732915" cy="809625"/>
+                    </a:xfrm>
+                    <a:prstGeom prst="rect">
+                      <a:avLst/>
+                    </a:prstGeom>
+                    <a:noFill/>
+                    <a:ln>
+                      <a:noFill/>
+                    </a:ln>
+                  </pic:spPr>
+                </pic:pic>
+              </a:graphicData>
+            </a:graphic>
+          </wp:inline>
+        </w:drawing>
+      </w:r>
+    </w:p>
+    <w:p>
+      <w:pPr>
+        <w:pStyle w:val="Spacing"/>
+      </w:pPr>
+    </w:p>
+    <w:p>
+      <w:r>
+        <w:t xml:space="preserve">the symbol is directly connected to the target object. It stores the </w:t>
+      </w:r>
+      <w:r>
+        <w:rPr>
+          <w:rStyle w:val="CodeChar"/>
+        </w:rPr>
+        <w:t>ID</w:t>
+      </w:r>
+      <w:r>
+        <w:t xml:space="preserve"> of the target object and refers to it directly, without executing a </w:t>
+      </w:r>
+      <w:r>
+        <w:rPr>
+          <w:rStyle w:val="CodeChar"/>
+        </w:rPr>
+        <w:t>Get</w:t>
+      </w:r>
+      <w:r>
+        <w:t xml:space="preserve"> on each consult. </w:t>
+      </w:r>
+      <w:r>
+        <w:t xml:space="preserve">The outward directed connection may </w:t>
+      </w:r>
+      <w:r>
+        <w:t xml:space="preserve">have been </w:t>
+      </w:r>
+      <w:r>
+        <w:t xml:space="preserve">established through </w:t>
+      </w:r>
+      <w:proofErr w:type="spellStart"/>
+      <w:r>
+        <w:t>acccess</w:t>
+      </w:r>
+      <w:proofErr w:type="spellEnd"/>
+      <w:r>
+        <w:t xml:space="preserve"> to a </w:t>
+      </w:r>
+      <w:r>
+        <w:rPr>
+          <w:rStyle w:val="CodeChar"/>
+        </w:rPr>
+        <w:t xml:space="preserve">Set </w:t>
+      </w:r>
+      <w:r>
+        <w:t>command, but that call is history.</w:t>
+      </w:r>
+      <w:r>
+        <w:t xml:space="preserve"> The connection does not have to pass through to the insides of another object. Outward connections are called </w:t>
+      </w:r>
+      <w:r>
+        <w:rPr>
+          <w:rStyle w:val="CodeChar"/>
+        </w:rPr>
+        <w:t xml:space="preserve">Set </w:t>
+      </w:r>
+      <w:r>
+        <w:t xml:space="preserve">connections. However, the </w:t>
+      </w:r>
+      <w:r>
+        <w:rPr>
+          <w:rStyle w:val="CodeChar"/>
+        </w:rPr>
+        <w:t xml:space="preserve">Set </w:t>
+      </w:r>
+      <w:r>
+        <w:t>action is history and all that matters is the result, not how it was established.</w:t>
+      </w:r>
+    </w:p>
+    <w:p>
+      <w:pPr>
+        <w:pStyle w:val="Spacing"/>
+      </w:pPr>
+    </w:p>
+    <w:p>
+      <w:r>
+        <w:t xml:space="preserve">Passing through to the inside of another object requires the </w:t>
+      </w:r>
+      <w:r>
+        <w:rPr>
+          <w:rStyle w:val="CodeChar"/>
+        </w:rPr>
+        <w:t>Get</w:t>
+      </w:r>
+      <w:r>
+        <w:t xml:space="preserve"> command of the target symbol to be executed.</w:t>
+      </w:r>
+    </w:p>
+    <w:p>
+      <w:pPr>
+        <w:pStyle w:val="Spacing"/>
+      </w:pPr>
+    </w:p>
+    <w:p>
+      <w:r>
+        <w:t xml:space="preserve">This also conforms to the idea of automatic containment. In automatic containment, outward directed connections are automatically established: automatically drawn out in the diagram without an intervention of a programmer. Inward directed connects were actively established by the programmer. They follow a qualification before getting to the final object. They are more active and display an access symbol and result in active </w:t>
+      </w:r>
+      <w:r>
+        <w:rPr>
+          <w:rStyle w:val="CodeChar"/>
+        </w:rPr>
+        <w:t>Get</w:t>
+      </w:r>
+      <w:r>
+        <w:t>’s</w:t>
+      </w:r>
+      <w:r>
+        <w:rPr>
+          <w:rStyle w:val="CodeChar"/>
+        </w:rPr>
+        <w:t xml:space="preserve"> </w:t>
+      </w:r>
+      <w:r>
+        <w:t>taking place all the time.</w:t>
+      </w:r>
+    </w:p>
+    <w:p>
+      <w:pPr>
+        <w:pStyle w:val="Heading4"/>
+      </w:pPr>
+      <w:r>
+        <w:t>Remarks</w:t>
+      </w:r>
+    </w:p>
+    <w:p>
+      <w:pPr>
+        <w:pStyle w:val="Heading5"/>
+      </w:pPr>
+      <w:r>
+        <w:t>Class Connections</w:t>
+      </w:r>
+    </w:p>
+    <w:p>
+      <w:pPr>
+        <w:ind w:left="1136"/>
+      </w:pPr>
+      <w:r>
+        <w:rPr>
+          <w:rStyle w:val="CodeChar"/>
+        </w:rPr>
+        <w:t xml:space="preserve">Use As Class </w:t>
+      </w:r>
+      <w:r>
+        <w:t xml:space="preserve">and </w:t>
+      </w:r>
+      <w:r>
+        <w:rPr>
+          <w:rStyle w:val="CodeChar"/>
+        </w:rPr>
+        <w:t>Class Set</w:t>
+      </w:r>
+      <w:r>
+        <w:t xml:space="preserve"> </w:t>
+      </w:r>
+      <w:r>
+        <w:t>are</w:t>
+      </w:r>
+      <w:r>
+        <w:t xml:space="preserve"> </w:t>
+      </w:r>
+      <w:r>
+        <w:t>mentioned</w:t>
+      </w:r>
+      <w:r>
+        <w:t xml:space="preserve"> here.</w:t>
+      </w:r>
+      <w:r>
+        <w:t xml:space="preserve"> </w:t>
+      </w:r>
+      <w:r>
+        <w:rPr>
+          <w:rStyle w:val="CodeChar"/>
+        </w:rPr>
+        <w:t xml:space="preserve">Class Get </w:t>
+      </w:r>
+      <w:r>
+        <w:t xml:space="preserve">is not </w:t>
+      </w:r>
+      <w:r>
+        <w:t xml:space="preserve">covered here, because that </w:t>
+      </w:r>
+      <w:r>
+        <w:t xml:space="preserve">is only used in </w:t>
+      </w:r>
+      <w:r>
+        <w:t>active</w:t>
+      </w:r>
+      <w:r>
+        <w:t xml:space="preserve"> </w:t>
+      </w:r>
+      <w:r>
+        <w:t>assignments, not in connections.</w:t>
+      </w:r>
+    </w:p>
+    <w:p>
+      <w:pPr>
+        <w:pStyle w:val="Heading5"/>
+      </w:pPr>
+      <w:r>
+        <w:t xml:space="preserve">Value Connections </w:t>
+      </w:r>
+    </w:p>
+    <w:p>
+      <w:pPr>
+        <w:ind w:left="1136"/>
+      </w:pPr>
+      <w:r>
+        <w:t xml:space="preserve">Note that the indication of </w:t>
+      </w:r>
+      <w:r>
+        <w:rPr>
+          <w:i/>
+        </w:rPr>
+        <w:t xml:space="preserve">direction </w:t>
+      </w:r>
+      <w:r>
+        <w:t xml:space="preserve">for </w:t>
+      </w:r>
+      <w:r>
+        <w:rPr>
+          <w:rStyle w:val="CodeChar"/>
+        </w:rPr>
+        <w:t>Get</w:t>
+      </w:r>
+      <w:r>
+        <w:t xml:space="preserve"> and </w:t>
+      </w:r>
+      <w:r>
+        <w:rPr>
+          <w:rStyle w:val="CodeChar"/>
+        </w:rPr>
+        <w:t>Set</w:t>
+      </w:r>
+      <w:r>
+        <w:t xml:space="preserve"> is switched for the </w:t>
+      </w:r>
+      <w:r>
+        <w:rPr>
+          <w:rStyle w:val="CodeChar"/>
+        </w:rPr>
+        <w:t>Value</w:t>
+      </w:r>
+      <w:r>
+        <w:t xml:space="preserve"> aspect, compared to the </w:t>
+      </w:r>
+      <w:r>
+        <w:rPr>
+          <w:rStyle w:val="CodeChar"/>
+        </w:rPr>
+        <w:t xml:space="preserve">Object </w:t>
+      </w:r>
+      <w:r>
+        <w:t xml:space="preserve">aspect: </w:t>
+      </w:r>
+      <w:r>
+        <w:rPr>
+          <w:rStyle w:val="CodeChar"/>
+        </w:rPr>
+        <w:t xml:space="preserve">Object </w:t>
+      </w:r>
+      <w:r>
+        <w:rPr>
+          <w:rStyle w:val="CodeChar"/>
+        </w:rPr>
+        <w:t xml:space="preserve">Get </w:t>
+      </w:r>
+      <w:r>
+        <w:t xml:space="preserve">is inward, while </w:t>
+      </w:r>
+      <w:r>
+        <w:rPr>
+          <w:rStyle w:val="CodeChar"/>
+        </w:rPr>
+        <w:t xml:space="preserve">Value </w:t>
+      </w:r>
+      <w:r>
+        <w:rPr>
+          <w:rStyle w:val="CodeChar"/>
+        </w:rPr>
+        <w:t>G</w:t>
+      </w:r>
+      <w:r>
+        <w:rPr>
+          <w:rStyle w:val="CodeChar"/>
+        </w:rPr>
+        <w:t xml:space="preserve">et </w:t>
+      </w:r>
+      <w:r>
+        <w:t xml:space="preserve">is </w:t>
+      </w:r>
+      <w:r>
+        <w:t>outward</w:t>
+      </w:r>
+      <w:r>
+        <w:t>.</w:t>
+      </w:r>
+    </w:p>
+    <w:p>
+      <w:pPr>
+        <w:pStyle w:val="Spacing"/>
+        <w:ind w:left="1135"/>
+      </w:pPr>
+    </w:p>
+    <w:p>
+      <w:pPr>
+        <w:ind w:left="1136"/>
+      </w:pPr>
+      <w:r>
+        <w:t xml:space="preserve">What you can also notice, is that outward </w:t>
+      </w:r>
+      <w:r>
+        <w:rPr>
+          <w:rStyle w:val="CodeChar"/>
+        </w:rPr>
+        <w:t xml:space="preserve">Value </w:t>
+      </w:r>
+      <w:r>
+        <w:t xml:space="preserve">connections do have access marks, while outward connections for the </w:t>
+      </w:r>
+      <w:r>
+        <w:rPr>
+          <w:rStyle w:val="CodeChar"/>
+        </w:rPr>
+        <w:t xml:space="preserve">Object </w:t>
+      </w:r>
+      <w:r>
+        <w:t xml:space="preserve">and </w:t>
+      </w:r>
+      <w:r>
+        <w:rPr>
+          <w:rStyle w:val="CodeChar"/>
+        </w:rPr>
+        <w:t xml:space="preserve">Class </w:t>
+      </w:r>
+      <w:r>
+        <w:t xml:space="preserve">aspects do </w:t>
+      </w:r>
+      <w:r>
+        <w:rPr>
+          <w:i/>
+        </w:rPr>
+        <w:t xml:space="preserve">not </w:t>
+      </w:r>
+      <w:r>
+        <w:t xml:space="preserve">show access marks. This is because </w:t>
+      </w:r>
+      <w:r>
+        <w:rPr>
+          <w:i/>
+        </w:rPr>
+        <w:t>outward</w:t>
+      </w:r>
+      <w:r>
+        <w:t xml:space="preserve"> </w:t>
+      </w:r>
+      <w:r>
+        <w:rPr>
+          <w:rStyle w:val="CodeChar"/>
+        </w:rPr>
+        <w:t xml:space="preserve">Object </w:t>
+      </w:r>
+      <w:r>
+        <w:t xml:space="preserve">and </w:t>
+      </w:r>
+      <w:r>
+        <w:rPr>
+          <w:rStyle w:val="CodeChar"/>
+        </w:rPr>
+        <w:t xml:space="preserve">Class </w:t>
+      </w:r>
+      <w:r>
+        <w:t xml:space="preserve">connections are passive connections and outward </w:t>
+      </w:r>
+      <w:r>
+        <w:rPr>
+          <w:rStyle w:val="CodeChar"/>
+        </w:rPr>
+        <w:t>Value</w:t>
+      </w:r>
+      <w:r>
+        <w:t xml:space="preserve"> connections are </w:t>
+      </w:r>
+      <w:r>
+        <w:rPr>
+          <w:i/>
+        </w:rPr>
+        <w:t>active</w:t>
+      </w:r>
+      <w:r>
+        <w:t xml:space="preserve"> connections, because an </w:t>
+      </w:r>
+      <w:r>
+        <w:rPr>
+          <w:rStyle w:val="CodeChar"/>
+        </w:rPr>
+        <w:t xml:space="preserve">Value </w:t>
+      </w:r>
+      <w:r>
+        <w:t>connection is always an assignment.</w:t>
+      </w:r>
+    </w:p>
+    <w:p>
+      <w:pPr>
+        <w:pStyle w:val="Spacing"/>
+        <w:rPr>
+          <w:rStyle w:val="CodeChar"/>
+        </w:rPr>
+      </w:pPr>
+    </w:p>
+    <w:p>
+      <w:pPr>
+        <w:ind w:left="1136"/>
+      </w:pPr>
+      <w:r>
+        <w:rPr>
+          <w:rStyle w:val="CodeChar"/>
+        </w:rPr>
+        <w:t xml:space="preserve">Value </w:t>
+      </w:r>
+      <w:r>
+        <w:t xml:space="preserve">connections </w:t>
+      </w:r>
+      <w:r>
+        <w:t xml:space="preserve">are </w:t>
+      </w:r>
+      <w:r>
+        <w:t>assignments, even though they do not have an ‘assignment notation’.</w:t>
+      </w:r>
+    </w:p>
+    <w:p>
+      <w:pPr>
+        <w:pStyle w:val="Heading5"/>
+      </w:pPr>
+      <w:r>
+        <w:t>Data Connections</w:t>
+      </w:r>
+    </w:p>
+    <w:p>
+      <w:pPr>
+        <w:ind w:left="1136"/>
+      </w:pPr>
+      <w:r>
+        <w:t xml:space="preserve">A </w:t>
+      </w:r>
+      <w:r>
+        <w:rPr>
+          <w:rStyle w:val="CodeChar"/>
+        </w:rPr>
+        <w:t>Data</w:t>
+      </w:r>
+      <w:r>
+        <w:t xml:space="preserve"> connector such as the following:</w:t>
+      </w:r>
+    </w:p>
+    <w:p>
+      <w:pPr>
+        <w:pStyle w:val="Spacing"/>
+        <w:ind w:left="1136"/>
+      </w:pPr>
+    </w:p>
+    <w:tbl>
+      <w:tblPr>
+        <w:tblW w:w="0" w:type="auto"/>
+        <w:tblInd w:w="1413" w:type="dxa"/>
+        <w:tblCellMar>
+          <w:top w:w="85" w:type="dxa"/>
+          <w:left w:w="0" w:type="dxa"/>
+          <w:bottom w:w="85" w:type="dxa"/>
+          <w:right w:w="0" w:type="dxa"/>
+        </w:tblCellMar>
+        <w:tblLook w:val="00A0" w:firstRow="1" w:lastRow="0" w:firstColumn="1" w:lastColumn="0" w:noHBand="0" w:noVBand="0"/>
+      </w:tblPr>
+      <w:tblGrid>
+        <w:gridCol w:w="2208"/>
+      </w:tblGrid>
+      <w:tr>
+        <w:tc>
+          <w:tcPr>
+            <w:tcW w:w="2208" w:type="dxa"/>
+            <w:shd w:val="clear" w:color="auto" w:fill="auto"/>
+            <w:vAlign w:val="center"/>
+          </w:tcPr>
+          <w:p>
+            <w:pPr>
+              <w:pStyle w:val="Code"/>
+              <w:ind w:left="0"/>
+              <w:jc w:val="center"/>
+            </w:pPr>
+            <w:r>
+              <w:t>Data Get</w:t>
+            </w:r>
+          </w:p>
+        </w:tc>
+      </w:tr>
+      <w:tr>
+        <w:tc>
+          <w:tcPr>
+            <w:tcW w:w="2208" w:type="dxa"/>
+            <w:shd w:val="clear" w:color="auto" w:fill="auto"/>
+            <w:vAlign w:val="center"/>
+          </w:tcPr>
+          <w:p>
+            <w:pPr>
+              <w:ind w:left="0"/>
+              <w:jc w:val="center"/>
+            </w:pPr>
+            <w:r>
+              <w:rPr>
+                <w:noProof/>
+              </w:rPr>
+              <w:drawing>
+                <wp:inline distT="0" distB="0" distL="0" distR="0" wp14:anchorId="4D66FC4A" wp14:editId="02E9917B">
+                  <wp:extent cx="1278890" cy="553085"/>
+                  <wp:effectExtent l="0" t="0" r="0" b="0"/>
+                  <wp:docPr id="44" name="Picture 44"/>
+                  <wp:cNvGraphicFramePr>
+                    <a:graphicFrameLocks xmlns:a="http://schemas.openxmlformats.org/drawingml/2006/main" noChangeAspect="1"/>
+                  </wp:cNvGraphicFramePr>
+                  <a:graphic xmlns:a="http://schemas.openxmlformats.org/drawingml/2006/main">
+                    <a:graphicData uri="http://schemas.openxmlformats.org/drawingml/2006/picture">
+                      <pic:pic xmlns:pic="http://schemas.openxmlformats.org/drawingml/2006/picture">
+                        <pic:nvPicPr>
+                          <pic:cNvPr id="0" name="Picture 20"/>
+                          <pic:cNvPicPr>
+                            <a:picLocks noChangeAspect="1" noChangeArrowheads="1"/>
+                          </pic:cNvPicPr>
+                        </pic:nvPicPr>
+                        <pic:blipFill>
+                          <a:blip r:embed="rId19">
+                            <a:extLst>
+                              <a:ext uri="{28A0092B-C50C-407E-A947-70E740481C1C}">
+                                <a14:useLocalDpi xmlns:a14="http://schemas.microsoft.com/office/drawing/2010/main" val="0"/>
+                              </a:ext>
+                            </a:extLst>
+                          </a:blip>
+                          <a:srcRect/>
+                          <a:stretch>
+                            <a:fillRect/>
+                          </a:stretch>
+                        </pic:blipFill>
+                        <pic:spPr bwMode="auto">
+                          <a:xfrm>
+                            <a:off x="0" y="0"/>
+                            <a:ext cx="1278890" cy="553085"/>
+                          </a:xfrm>
+                          <a:prstGeom prst="rect">
+                            <a:avLst/>
+                          </a:prstGeom>
+                          <a:noFill/>
+                          <a:ln>
+                            <a:noFill/>
+                          </a:ln>
+                        </pic:spPr>
+                      </pic:pic>
+                    </a:graphicData>
+                  </a:graphic>
+                </wp:inline>
+              </w:drawing>
+            </w:r>
+          </w:p>
+        </w:tc>
+      </w:tr>
+    </w:tbl>
+    <w:p>
+      <w:pPr>
+        <w:pStyle w:val="Spacing"/>
+        <w:ind w:left="1136"/>
+      </w:pPr>
+    </w:p>
+    <w:p>
+      <w:pPr>
+        <w:ind w:left="1136"/>
+      </w:pPr>
+      <w:r>
+        <w:t xml:space="preserve">is an abstract connector: it represents any possible </w:t>
+      </w:r>
+      <w:r>
+        <w:rPr>
+          <w:rStyle w:val="CodeChar"/>
+        </w:rPr>
+        <w:t>Get</w:t>
+      </w:r>
+      <w:r>
+        <w:t xml:space="preserve"> connection to any sub-sub-object. Even though there is a </w:t>
+      </w:r>
+      <w:r>
+        <w:rPr>
+          <w:rStyle w:val="CodeChar"/>
+        </w:rPr>
+        <w:t xml:space="preserve">Data </w:t>
+      </w:r>
+      <w:r>
+        <w:rPr>
+          <w:i/>
+        </w:rPr>
+        <w:t>connector</w:t>
+      </w:r>
+      <w:r>
+        <w:t xml:space="preserve">, there are no </w:t>
+      </w:r>
+      <w:r>
+        <w:rPr>
+          <w:rStyle w:val="CodeChar"/>
+        </w:rPr>
+        <w:t xml:space="preserve">Data </w:t>
+      </w:r>
+      <w:r>
+        <w:rPr>
+          <w:i/>
+        </w:rPr>
+        <w:t>connections</w:t>
+      </w:r>
+      <w:r>
+        <w:t xml:space="preserve">. Any </w:t>
+      </w:r>
+      <w:r>
+        <w:rPr>
+          <w:rStyle w:val="CodeChar"/>
+        </w:rPr>
+        <w:t xml:space="preserve">Get </w:t>
+      </w:r>
+      <w:r>
+        <w:t xml:space="preserve">connection to a sub-object is be considered a </w:t>
+      </w:r>
+      <w:r>
+        <w:rPr>
+          <w:rStyle w:val="CodeChar"/>
+        </w:rPr>
+        <w:t>Data</w:t>
+      </w:r>
+      <w:r>
+        <w:rPr>
+          <w:rStyle w:val="CodeChar"/>
+        </w:rPr>
+        <w:t xml:space="preserve"> Get</w:t>
+      </w:r>
+      <w:r>
+        <w:rPr>
+          <w:rStyle w:val="CodeChar"/>
+        </w:rPr>
+        <w:t xml:space="preserve"> </w:t>
+      </w:r>
+      <w:r>
+        <w:t>connection.</w:t>
+      </w:r>
+    </w:p>
+    <w:p>
+      <w:pPr>
+        <w:pStyle w:val="Heading5"/>
+      </w:pPr>
+      <w:r>
+        <w:t>Clone Connections</w:t>
+      </w:r>
+    </w:p>
+    <w:p>
+      <w:pPr>
+        <w:ind w:left="1136"/>
+      </w:pPr>
+      <w:r>
+        <w:t xml:space="preserve">The diagrams above show access connections for cloning at a depth of </w:t>
+      </w:r>
+      <w:r>
+        <w:rPr>
+          <w:rStyle w:val="CodeChar"/>
+        </w:rPr>
+        <w:t>2</w:t>
+      </w:r>
+      <w:r>
+        <w:t xml:space="preserve">. That is just an example. Any cloning depth other than </w:t>
+      </w:r>
+      <w:r>
+        <w:rPr>
+          <w:rStyle w:val="CodeChar"/>
+        </w:rPr>
+        <w:t>2</w:t>
+      </w:r>
+      <w:r>
+        <w:t xml:space="preserve"> could be used.</w:t>
+      </w:r>
+    </w:p>
+    <w:p>
+      <w:pPr>
+        <w:pStyle w:val="Spacing"/>
+      </w:pPr>
+    </w:p>
+    <w:p>
+      <w:pPr>
+        <w:ind w:left="1136"/>
+      </w:pPr>
+      <w:r>
+        <w:t xml:space="preserve">Cloning has the exact same notation as the </w:t>
+      </w:r>
+      <w:r>
+        <w:rPr>
+          <w:rStyle w:val="CodeChar"/>
+        </w:rPr>
+        <w:t>Value</w:t>
+      </w:r>
+      <w:r>
+        <w:t xml:space="preserve"> aspect, but then with a number near the access mark. Cloning is </w:t>
+      </w:r>
+      <w:r>
+        <w:rPr>
+          <w:i/>
+        </w:rPr>
+        <w:t>that</w:t>
+      </w:r>
+      <w:r>
+        <w:t xml:space="preserve"> closely related to the </w:t>
+      </w:r>
+      <w:r>
+        <w:rPr>
+          <w:rStyle w:val="CodeChar"/>
+        </w:rPr>
+        <w:t xml:space="preserve">Value </w:t>
+      </w:r>
+      <w:r>
+        <w:t>aspect.</w:t>
+      </w:r>
+    </w:p>
+    <w:p>
+      <w:pPr>
+        <w:pStyle w:val="Heading5"/>
+      </w:pPr>
+      <w:r>
+        <w:t>Existence, Execute &amp; List</w:t>
+      </w:r>
+    </w:p>
+    <w:p>
+      <w:pPr>
+        <w:ind w:left="1136"/>
+      </w:pPr>
+      <w:r>
+        <w:t xml:space="preserve">This part of the documentation displays connections that are a result of accessing system aspects. For the </w:t>
+      </w:r>
+      <w:r>
+        <w:rPr>
+          <w:rStyle w:val="CodeChar"/>
+        </w:rPr>
+        <w:t>Object</w:t>
+      </w:r>
+      <w:r>
+        <w:t xml:space="preserve"> aspect that means an actual connection. But for the </w:t>
+      </w:r>
+      <w:r>
+        <w:rPr>
+          <w:rStyle w:val="CodeChar"/>
+        </w:rPr>
+        <w:t>Existence</w:t>
+      </w:r>
+      <w:r>
+        <w:t xml:space="preserve">, </w:t>
+      </w:r>
+      <w:r>
+        <w:rPr>
+          <w:rStyle w:val="CodeChar"/>
+        </w:rPr>
+        <w:t>Execute</w:t>
+      </w:r>
+      <w:r>
+        <w:t xml:space="preserve"> and </w:t>
+      </w:r>
+      <w:r>
+        <w:rPr>
+          <w:rStyle w:val="CodeChar"/>
+        </w:rPr>
+        <w:t>List</w:t>
+      </w:r>
+      <w:r>
+        <w:t xml:space="preserve"> aspects it means something different: more like a </w:t>
+      </w:r>
+      <w:r>
+        <w:rPr>
+          <w:i/>
+        </w:rPr>
+        <w:t>call</w:t>
+      </w:r>
+      <w:r>
+        <w:t xml:space="preserve"> or sometimes more like a </w:t>
+      </w:r>
+      <w:r>
+        <w:rPr>
+          <w:i/>
+        </w:rPr>
+        <w:t>state</w:t>
+      </w:r>
+      <w:r>
+        <w:t>.</w:t>
+      </w:r>
+    </w:p>
     <w:sectPr>
       <w:pgSz w:w="12240" w:h="15840"/>
       <w:pgMar w:top="1440" w:right="1800" w:bottom="1440" w:left="1800" w:header="720" w:footer="720" w:gutter="0"/>
@@ -3230,16 +5928,18 @@
     <w:basedOn w:val="Normal"/>
     <w:next w:val="Normal"/>
     <w:qFormat/>
-    <w:rsid w:val="005A1878"/>
+    <w:rsid w:val="000905F5"/>
     <w:pPr>
       <w:keepNext/>
-      <w:spacing w:before="140" w:after="120"/>
+      <w:spacing w:before="240" w:after="120"/>
       <w:outlineLvl w:val="2"/>
     </w:pPr>
     <w:rPr>
       <w:rFonts w:cs="Arial"/>
       <w:b/>
       <w:bCs/>
+      <w:i/>
+      <w:sz w:val="24"/>
     </w:rPr>
   </w:style>
   <w:style w:type="paragraph" w:styleId="Heading4">
@@ -3247,23 +5947,51 @@
     <w:basedOn w:val="Normal"/>
     <w:next w:val="Normal"/>
     <w:qFormat/>
-    <w:rsid w:val="00B54CD6"/>
+    <w:rsid w:val="000905F5"/>
     <w:pPr>
       <w:keepNext/>
-      <w:spacing w:before="120" w:after="120"/>
+      <w:spacing w:before="240" w:after="120"/>
       <w:outlineLvl w:val="3"/>
     </w:pPr>
     <w:rPr>
+      <w:b/>
       <w:bCs/>
+      <w:sz w:val="22"/>
+      <w:szCs w:val="28"/>
+    </w:rPr>
+  </w:style>
+  <w:style w:type="paragraph" w:styleId="Heading5">
+    <w:name w:val="heading 5"/>
+    <w:basedOn w:val="Normal"/>
+    <w:next w:val="Normal"/>
+    <w:link w:val="Heading5Char"/>
+    <w:uiPriority w:val="9"/>
+    <w:unhideWhenUsed/>
+    <w:qFormat/>
+    <w:rsid w:val="002E7666"/>
+    <w:pPr>
+      <w:keepNext/>
+      <w:keepLines/>
+      <w:spacing w:before="240" w:after="240"/>
+      <w:ind w:left="851"/>
+      <w:outlineLvl w:val="4"/>
+    </w:pPr>
+    <w:rPr>
+      <w:rFonts w:eastAsiaTheme="majorEastAsia" w:cstheme="majorBidi"/>
       <w:i/>
-      <w:szCs w:val="28"/>
     </w:rPr>
   </w:style>
   <w:style w:type="character" w:default="1" w:styleId="DefaultParagraphFont">
     <w:name w:val="Default Paragraph Font"/>
+    <w:uiPriority w:val="1"/>
+    <w:semiHidden/>
+    <w:unhideWhenUsed/>
   </w:style>
   <w:style w:type="table" w:default="1" w:styleId="TableNormal">
     <w:name w:val="Normal Table"/>
+    <w:uiPriority w:val="99"/>
+    <w:semiHidden/>
+    <w:unhideWhenUsed/>
     <w:tblPr>
       <w:tblInd w:w="0" w:type="dxa"/>
       <w:tblCellMar>
@@ -3276,6 +6004,9 @@
   </w:style>
   <w:style w:type="numbering" w:default="1" w:styleId="NoList">
     <w:name w:val="No List"/>
+    <w:uiPriority w:val="99"/>
+    <w:semiHidden/>
+    <w:unhideWhenUsed/>
   </w:style>
   <w:style w:type="character" w:customStyle="1" w:styleId="Style6pt">
     <w:name w:val="Style 6 pt"/>
@@ -3689,6 +6420,18 @@
       <w:lang w:val="en-US" w:eastAsia="en-US" w:bidi="ar-SA"/>
     </w:rPr>
   </w:style>
+  <w:style w:type="character" w:customStyle="1" w:styleId="Heading5Char">
+    <w:name w:val="Heading 5 Char"/>
+    <w:basedOn w:val="DefaultParagraphFont"/>
+    <w:link w:val="Heading5"/>
+    <w:uiPriority w:val="9"/>
+    <w:rsid w:val="002E7666"/>
+    <w:rPr>
+      <w:rFonts w:ascii="Tahoma" w:eastAsiaTheme="majorEastAsia" w:hAnsi="Tahoma" w:cstheme="majorBidi"/>
+      <w:i/>
+      <w:szCs w:val="26"/>
+    </w:rPr>
+  </w:style>
 </w:styles>
 </file>
 

</xml_diff>